<commit_message>
intros on both courses
</commit_message>
<xml_diff>
--- a/AWS/AWS DevOps Professional Cert Notes.docx
+++ b/AWS/AWS DevOps Professional Cert Notes.docx
@@ -1,6 +1,6 @@
 
 <file path=word/document.xml><?xml version="1.0" encoding="utf-8"?>
-<w:document xmlns:wpc="http://schemas.microsoft.com/office/word/2010/wordprocessingCanvas" xmlns:mc="http://schemas.openxmlformats.org/markup-compatibility/2006" xmlns:o="urn:schemas-microsoft-com:office:office" xmlns:r="http://schemas.openxmlformats.org/officeDocument/2006/relationships" xmlns:m="http://schemas.openxmlformats.org/officeDocument/2006/math" xmlns:v="urn:schemas-microsoft-com:vml" xmlns:wp14="http://schemas.microsoft.com/office/word/2010/wordprocessingDrawing" xmlns:wp="http://schemas.openxmlformats.org/drawingml/2006/wordprocessingDrawing" xmlns:w10="urn:schemas-microsoft-com:office:word" xmlns:w="http://schemas.openxmlformats.org/wordprocessingml/2006/main" xmlns:w14="http://schemas.microsoft.com/office/word/2010/wordml" xmlns:w15="http://schemas.microsoft.com/office/word/2012/wordml" xmlns:wpg="http://schemas.microsoft.com/office/word/2010/wordprocessingGroup" xmlns:wpi="http://schemas.microsoft.com/office/word/2010/wordprocessingInk" xmlns:wne="http://schemas.microsoft.com/office/word/2006/wordml" xmlns:wps="http://schemas.microsoft.com/office/word/2010/wordprocessingShape" mc:Ignorable="w14 w15 wp14">
+<w:document xmlns:wpc="http://schemas.microsoft.com/office/word/2010/wordprocessingCanvas" xmlns:mo="http://schemas.microsoft.com/office/mac/office/2008/main" xmlns:mc="http://schemas.openxmlformats.org/markup-compatibility/2006" xmlns:mv="urn:schemas-microsoft-com:mac:vml" xmlns:o="urn:schemas-microsoft-com:office:office" xmlns:r="http://schemas.openxmlformats.org/officeDocument/2006/relationships" xmlns:m="http://schemas.openxmlformats.org/officeDocument/2006/math" xmlns:v="urn:schemas-microsoft-com:vml" xmlns:wp14="http://schemas.microsoft.com/office/word/2010/wordprocessingDrawing" xmlns:wp="http://schemas.openxmlformats.org/drawingml/2006/wordprocessingDrawing" xmlns:w10="urn:schemas-microsoft-com:office:word" xmlns:w="http://schemas.openxmlformats.org/wordprocessingml/2006/main" xmlns:w14="http://schemas.microsoft.com/office/word/2010/wordml" xmlns:w15="http://schemas.microsoft.com/office/word/2012/wordml" xmlns:wpg="http://schemas.microsoft.com/office/word/2010/wordprocessingGroup" xmlns:wpi="http://schemas.microsoft.com/office/word/2010/wordprocessingInk" xmlns:wne="http://schemas.microsoft.com/office/word/2006/wordml" xmlns:wps="http://schemas.microsoft.com/office/word/2010/wordprocessingShape" mc:Ignorable="w14 w15 wp14">
   <w:body>
     <w:p>
       <w:pPr>
@@ -121,10 +121,91 @@
       </w:r>
     </w:p>
     <w:p>
+      <w:pPr>
+        <w:pStyle w:val="ListParagraph"/>
+        <w:numPr>
+          <w:ilvl w:val="0"/>
+          <w:numId w:val="2"/>
+        </w:numPr>
+      </w:pPr>
+      <w:r>
+        <w:t>AWS CLI/API</w:t>
+      </w:r>
+    </w:p>
+    <w:p>
+      <w:pPr>
+        <w:pStyle w:val="ListParagraph"/>
+        <w:numPr>
+          <w:ilvl w:val="0"/>
+          <w:numId w:val="2"/>
+        </w:numPr>
+      </w:pPr>
+      <w:r>
+        <w:t>SLDC (Software Development Lifecycle)</w:t>
+      </w:r>
+    </w:p>
+    <w:p>
+      <w:pPr>
+        <w:pStyle w:val="ListParagraph"/>
+        <w:numPr>
+          <w:ilvl w:val="0"/>
+          <w:numId w:val="2"/>
+        </w:numPr>
+      </w:pPr>
+      <w:r>
+        <w:t>Continuous Integration, Build, delivery and deployment</w:t>
+      </w:r>
+    </w:p>
+    <w:p>
+      <w:pPr>
+        <w:pStyle w:val="ListParagraph"/>
+        <w:numPr>
+          <w:ilvl w:val="0"/>
+          <w:numId w:val="2"/>
+        </w:numPr>
+      </w:pPr>
+      <w:r>
+        <w:t>Deployment Types</w:t>
+      </w:r>
+    </w:p>
+    <w:p>
+      <w:pPr>
+        <w:pStyle w:val="ListParagraph"/>
+        <w:numPr>
+          <w:ilvl w:val="0"/>
+          <w:numId w:val="2"/>
+        </w:numPr>
+      </w:pPr>
+      <w:r>
+        <w:t>A/B Testing</w:t>
+      </w:r>
+    </w:p>
+    <w:p>
+      <w:pPr>
+        <w:pStyle w:val="ListParagraph"/>
+        <w:numPr>
+          <w:ilvl w:val="0"/>
+          <w:numId w:val="2"/>
+        </w:numPr>
+      </w:pPr>
+      <w:r>
+        <w:t>Containers &amp; Docker</w:t>
+      </w:r>
+    </w:p>
+    <w:p>
+      <w:pPr>
+        <w:pStyle w:val="ListParagraph"/>
+        <w:numPr>
+          <w:ilvl w:val="0"/>
+          <w:numId w:val="2"/>
+        </w:numPr>
+      </w:pPr>
+      <w:r>
+        <w:t>JSON 101</w:t>
+      </w:r>
       <w:bookmarkStart w:id="0" w:name="_GoBack"/>
       <w:bookmarkEnd w:id="0"/>
     </w:p>
-    <w:p/>
     <w:sectPr>
       <w:pgSz w:w="12240" w:h="15840"/>
       <w:pgMar w:top="1440" w:right="1440" w:bottom="1440" w:left="1440" w:header="720" w:footer="720" w:gutter="0"/>
@@ -136,8 +217,8 @@
 </file>
 
 <file path=word/numbering.xml><?xml version="1.0" encoding="utf-8"?>
-<w:numbering xmlns:wpc="http://schemas.microsoft.com/office/word/2010/wordprocessingCanvas" xmlns:mc="http://schemas.openxmlformats.org/markup-compatibility/2006" xmlns:o="urn:schemas-microsoft-com:office:office" xmlns:r="http://schemas.openxmlformats.org/officeDocument/2006/relationships" xmlns:m="http://schemas.openxmlformats.org/officeDocument/2006/math" xmlns:v="urn:schemas-microsoft-com:vml" xmlns:wp14="http://schemas.microsoft.com/office/word/2010/wordprocessingDrawing" xmlns:wp="http://schemas.openxmlformats.org/drawingml/2006/wordprocessingDrawing" xmlns:w10="urn:schemas-microsoft-com:office:word" xmlns:w="http://schemas.openxmlformats.org/wordprocessingml/2006/main" xmlns:w14="http://schemas.microsoft.com/office/word/2010/wordml" xmlns:w15="http://schemas.microsoft.com/office/word/2012/wordml" xmlns:wpg="http://schemas.microsoft.com/office/word/2010/wordprocessingGroup" xmlns:wpi="http://schemas.microsoft.com/office/word/2010/wordprocessingInk" xmlns:wne="http://schemas.microsoft.com/office/word/2006/wordml" xmlns:wps="http://schemas.microsoft.com/office/word/2010/wordprocessingShape" mc:Ignorable="w14 w15 wp14">
-  <w:abstractNum w:abstractNumId="0" w15:restartNumberingAfterBreak="0">
+<w:numbering xmlns:wpc="http://schemas.microsoft.com/office/word/2010/wordprocessingCanvas" xmlns:mo="http://schemas.microsoft.com/office/mac/office/2008/main" xmlns:mc="http://schemas.openxmlformats.org/markup-compatibility/2006" xmlns:mv="urn:schemas-microsoft-com:mac:vml" xmlns:o="urn:schemas-microsoft-com:office:office" xmlns:r="http://schemas.openxmlformats.org/officeDocument/2006/relationships" xmlns:m="http://schemas.openxmlformats.org/officeDocument/2006/math" xmlns:v="urn:schemas-microsoft-com:vml" xmlns:wp14="http://schemas.microsoft.com/office/word/2010/wordprocessingDrawing" xmlns:wp="http://schemas.openxmlformats.org/drawingml/2006/wordprocessingDrawing" xmlns:w10="urn:schemas-microsoft-com:office:word" xmlns:w="http://schemas.openxmlformats.org/wordprocessingml/2006/main" xmlns:w14="http://schemas.microsoft.com/office/word/2010/wordml" xmlns:w15="http://schemas.microsoft.com/office/word/2012/wordml" xmlns:wpg="http://schemas.microsoft.com/office/word/2010/wordprocessingGroup" xmlns:wpi="http://schemas.microsoft.com/office/word/2010/wordprocessingInk" xmlns:wne="http://schemas.microsoft.com/office/word/2006/wordml" xmlns:wps="http://schemas.microsoft.com/office/word/2010/wordprocessingShape" mc:Ignorable="w14 w15 wp14">
+  <w:abstractNum w:abstractNumId="0">
     <w:nsid w:val="164C253E"/>
     <w:multiLevelType w:val="hybridMultilevel"/>
     <w:tmpl w:val="FBD81820"/>
@@ -250,8 +331,124 @@
       </w:rPr>
     </w:lvl>
   </w:abstractNum>
+  <w:abstractNum w:abstractNumId="1">
+    <w:nsid w:val="3D2905A6"/>
+    <w:multiLevelType w:val="hybridMultilevel"/>
+    <w:tmpl w:val="E26A7CBC"/>
+    <w:lvl w:ilvl="0" w:tplc="04090001">
+      <w:start w:val="1"/>
+      <w:numFmt w:val="bullet"/>
+      <w:lvlText w:val=""/>
+      <w:lvlJc w:val="left"/>
+      <w:pPr>
+        <w:ind w:left="720" w:hanging="360"/>
+      </w:pPr>
+      <w:rPr>
+        <w:rFonts w:ascii="Symbol" w:hAnsi="Symbol" w:hint="default"/>
+      </w:rPr>
+    </w:lvl>
+    <w:lvl w:ilvl="1" w:tplc="04090003" w:tentative="1">
+      <w:start w:val="1"/>
+      <w:numFmt w:val="bullet"/>
+      <w:lvlText w:val="o"/>
+      <w:lvlJc w:val="left"/>
+      <w:pPr>
+        <w:ind w:left="1440" w:hanging="360"/>
+      </w:pPr>
+      <w:rPr>
+        <w:rFonts w:ascii="Courier New" w:hAnsi="Courier New" w:cs="Courier New" w:hint="default"/>
+      </w:rPr>
+    </w:lvl>
+    <w:lvl w:ilvl="2" w:tplc="04090005" w:tentative="1">
+      <w:start w:val="1"/>
+      <w:numFmt w:val="bullet"/>
+      <w:lvlText w:val=""/>
+      <w:lvlJc w:val="left"/>
+      <w:pPr>
+        <w:ind w:left="2160" w:hanging="360"/>
+      </w:pPr>
+      <w:rPr>
+        <w:rFonts w:ascii="Wingdings" w:hAnsi="Wingdings" w:hint="default"/>
+      </w:rPr>
+    </w:lvl>
+    <w:lvl w:ilvl="3" w:tplc="04090001" w:tentative="1">
+      <w:start w:val="1"/>
+      <w:numFmt w:val="bullet"/>
+      <w:lvlText w:val=""/>
+      <w:lvlJc w:val="left"/>
+      <w:pPr>
+        <w:ind w:left="2880" w:hanging="360"/>
+      </w:pPr>
+      <w:rPr>
+        <w:rFonts w:ascii="Symbol" w:hAnsi="Symbol" w:hint="default"/>
+      </w:rPr>
+    </w:lvl>
+    <w:lvl w:ilvl="4" w:tplc="04090003" w:tentative="1">
+      <w:start w:val="1"/>
+      <w:numFmt w:val="bullet"/>
+      <w:lvlText w:val="o"/>
+      <w:lvlJc w:val="left"/>
+      <w:pPr>
+        <w:ind w:left="3600" w:hanging="360"/>
+      </w:pPr>
+      <w:rPr>
+        <w:rFonts w:ascii="Courier New" w:hAnsi="Courier New" w:cs="Courier New" w:hint="default"/>
+      </w:rPr>
+    </w:lvl>
+    <w:lvl w:ilvl="5" w:tplc="04090005" w:tentative="1">
+      <w:start w:val="1"/>
+      <w:numFmt w:val="bullet"/>
+      <w:lvlText w:val=""/>
+      <w:lvlJc w:val="left"/>
+      <w:pPr>
+        <w:ind w:left="4320" w:hanging="360"/>
+      </w:pPr>
+      <w:rPr>
+        <w:rFonts w:ascii="Wingdings" w:hAnsi="Wingdings" w:hint="default"/>
+      </w:rPr>
+    </w:lvl>
+    <w:lvl w:ilvl="6" w:tplc="04090001" w:tentative="1">
+      <w:start w:val="1"/>
+      <w:numFmt w:val="bullet"/>
+      <w:lvlText w:val=""/>
+      <w:lvlJc w:val="left"/>
+      <w:pPr>
+        <w:ind w:left="5040" w:hanging="360"/>
+      </w:pPr>
+      <w:rPr>
+        <w:rFonts w:ascii="Symbol" w:hAnsi="Symbol" w:hint="default"/>
+      </w:rPr>
+    </w:lvl>
+    <w:lvl w:ilvl="7" w:tplc="04090003" w:tentative="1">
+      <w:start w:val="1"/>
+      <w:numFmt w:val="bullet"/>
+      <w:lvlText w:val="o"/>
+      <w:lvlJc w:val="left"/>
+      <w:pPr>
+        <w:ind w:left="5760" w:hanging="360"/>
+      </w:pPr>
+      <w:rPr>
+        <w:rFonts w:ascii="Courier New" w:hAnsi="Courier New" w:cs="Courier New" w:hint="default"/>
+      </w:rPr>
+    </w:lvl>
+    <w:lvl w:ilvl="8" w:tplc="04090005" w:tentative="1">
+      <w:start w:val="1"/>
+      <w:numFmt w:val="bullet"/>
+      <w:lvlText w:val=""/>
+      <w:lvlJc w:val="left"/>
+      <w:pPr>
+        <w:ind w:left="6480" w:hanging="360"/>
+      </w:pPr>
+      <w:rPr>
+        <w:rFonts w:ascii="Wingdings" w:hAnsi="Wingdings" w:hint="default"/>
+      </w:rPr>
+    </w:lvl>
+  </w:abstractNum>
   <w:num w:numId="1">
     <w:abstractNumId w:val="0"/>
+  </w:num>
+  <w:num w:numId="2">
+    <w:abstractNumId w:val="1"/>
   </w:num>
 </w:numbering>
 </file>
@@ -273,7 +470,7 @@
       </w:pPr>
     </w:pPrDefault>
   </w:docDefaults>
-  <w:latentStyles w:defLockedState="0" w:defUIPriority="99" w:defSemiHidden="0" w:defUnhideWhenUsed="0" w:defQFormat="0" w:count="371">
+  <w:latentStyles w:defLockedState="0" w:defUIPriority="99" w:defSemiHidden="0" w:defUnhideWhenUsed="0" w:defQFormat="0" w:count="382">
     <w:lsdException w:name="Normal" w:uiPriority="0" w:qFormat="1"/>
     <w:lsdException w:name="heading 1" w:uiPriority="9" w:qFormat="1"/>
     <w:lsdException w:name="heading 2" w:semiHidden="1" w:uiPriority="9" w:unhideWhenUsed="1" w:qFormat="1"/>
@@ -379,7 +576,6 @@
     <w:lsdException w:name="HTML Sample" w:semiHidden="1" w:unhideWhenUsed="1"/>
     <w:lsdException w:name="HTML Typewriter" w:semiHidden="1" w:unhideWhenUsed="1"/>
     <w:lsdException w:name="HTML Variable" w:semiHidden="1" w:unhideWhenUsed="1"/>
-    <w:lsdException w:name="Normal Table" w:semiHidden="1" w:unhideWhenUsed="1"/>
     <w:lsdException w:name="annotation subject" w:semiHidden="1" w:unhideWhenUsed="1"/>
     <w:lsdException w:name="No List" w:semiHidden="1" w:unhideWhenUsed="1"/>
     <w:lsdException w:name="Outline List 1" w:semiHidden="1" w:unhideWhenUsed="1"/>
@@ -425,11 +621,9 @@
     <w:lsdException w:name="Table Subtle 1" w:semiHidden="1" w:unhideWhenUsed="1"/>
     <w:lsdException w:name="Table Subtle 2" w:semiHidden="1" w:unhideWhenUsed="1"/>
     <w:lsdException w:name="Table Web 1" w:semiHidden="1" w:unhideWhenUsed="1"/>
-    <w:lsdException w:name="Table Web 2" w:semiHidden="1" w:unhideWhenUsed="1"/>
     <w:lsdException w:name="Table Web 3" w:semiHidden="1" w:unhideWhenUsed="1"/>
     <w:lsdException w:name="Balloon Text" w:semiHidden="1" w:unhideWhenUsed="1"/>
     <w:lsdException w:name="Table Grid" w:uiPriority="39"/>
-    <w:lsdException w:name="Table Theme" w:semiHidden="1" w:unhideWhenUsed="1"/>
     <w:lsdException w:name="Placeholder Text" w:semiHidden="1"/>
     <w:lsdException w:name="No Spacing" w:uiPriority="1" w:qFormat="1"/>
     <w:lsdException w:name="Light Shading" w:uiPriority="60"/>
@@ -645,6 +839,8 @@
     <w:lsdException w:name="List Table 5 Dark Accent 6" w:uiPriority="50"/>
     <w:lsdException w:name="List Table 6 Colorful Accent 6" w:uiPriority="51"/>
     <w:lsdException w:name="List Table 7 Colorful Accent 6" w:uiPriority="52"/>
+    <w:lsdException w:name="Mention" w:semiHidden="1" w:unhideWhenUsed="1"/>
+    <w:lsdException w:name="Smart Hyperlink" w:semiHidden="1" w:unhideWhenUsed="1"/>
   </w:latentStyles>
   <w:style w:type="paragraph" w:default="1" w:styleId="Normal">
     <w:name w:val="Normal"/>

</xml_diff>

<commit_message>
ecs, dr, boot manager
</commit_message>
<xml_diff>
--- a/AWS/AWS DevOps Professional Cert Notes.docx
+++ b/AWS/AWS DevOps Professional Cert Notes.docx
@@ -1,6 +1,6 @@
 
 <file path=word/document.xml><?xml version="1.0" encoding="utf-8"?>
-<w:document xmlns:wpc="http://schemas.microsoft.com/office/word/2010/wordprocessingCanvas" xmlns:mo="http://schemas.microsoft.com/office/mac/office/2008/main" xmlns:mc="http://schemas.openxmlformats.org/markup-compatibility/2006" xmlns:mv="urn:schemas-microsoft-com:mac:vml" xmlns:o="urn:schemas-microsoft-com:office:office" xmlns:r="http://schemas.openxmlformats.org/officeDocument/2006/relationships" xmlns:m="http://schemas.openxmlformats.org/officeDocument/2006/math" xmlns:v="urn:schemas-microsoft-com:vml" xmlns:wp14="http://schemas.microsoft.com/office/word/2010/wordprocessingDrawing" xmlns:wp="http://schemas.openxmlformats.org/drawingml/2006/wordprocessingDrawing" xmlns:w10="urn:schemas-microsoft-com:office:word" xmlns:w="http://schemas.openxmlformats.org/wordprocessingml/2006/main" xmlns:w14="http://schemas.microsoft.com/office/word/2010/wordml" xmlns:w15="http://schemas.microsoft.com/office/word/2012/wordml" xmlns:wpg="http://schemas.microsoft.com/office/word/2010/wordprocessingGroup" xmlns:wpi="http://schemas.microsoft.com/office/word/2010/wordprocessingInk" xmlns:wne="http://schemas.microsoft.com/office/word/2006/wordml" xmlns:wps="http://schemas.microsoft.com/office/word/2010/wordprocessingShape" mc:Ignorable="w14 w15 wp14">
+<w:document xmlns:wpc="http://schemas.microsoft.com/office/word/2010/wordprocessingCanvas" xmlns:mc="http://schemas.openxmlformats.org/markup-compatibility/2006" xmlns:o="urn:schemas-microsoft-com:office:office" xmlns:r="http://schemas.openxmlformats.org/officeDocument/2006/relationships" xmlns:m="http://schemas.openxmlformats.org/officeDocument/2006/math" xmlns:v="urn:schemas-microsoft-com:vml" xmlns:wp14="http://schemas.microsoft.com/office/word/2010/wordprocessingDrawing" xmlns:wp="http://schemas.openxmlformats.org/drawingml/2006/wordprocessingDrawing" xmlns:w10="urn:schemas-microsoft-com:office:word" xmlns:w="http://schemas.openxmlformats.org/wordprocessingml/2006/main" xmlns:w14="http://schemas.microsoft.com/office/word/2010/wordml" xmlns:w15="http://schemas.microsoft.com/office/word/2012/wordml" xmlns:wpg="http://schemas.microsoft.com/office/word/2010/wordprocessingGroup" xmlns:wpi="http://schemas.microsoft.com/office/word/2010/wordprocessingInk" xmlns:wne="http://schemas.microsoft.com/office/word/2006/wordml" xmlns:wps="http://schemas.microsoft.com/office/word/2010/wordprocessingShape" mc:Ignorable="w14 w15 wp14">
   <w:body>
     <w:p>
       <w:pPr>
@@ -161,21 +161,7 @@
         <w:rPr>
           <w:b/>
         </w:rPr>
-        <w:t xml:space="preserve"> </w:t>
-      </w:r>
-      <w:proofErr w:type="spellStart"/>
-      <w:r>
-        <w:rPr>
-          <w:b/>
-        </w:rPr>
-        <w:t>along side</w:t>
-      </w:r>
-      <w:proofErr w:type="spellEnd"/>
-      <w:r>
-        <w:rPr>
-          <w:b/>
-        </w:rPr>
-        <w:t xml:space="preserve"> this one. </w:t>
+        <w:t xml:space="preserve"> along side this one. </w:t>
       </w:r>
     </w:p>
     <w:p>
@@ -684,23 +670,13 @@
           <w:szCs w:val="22"/>
         </w:rPr>
       </w:pPr>
-      <w:proofErr w:type="spellStart"/>
-      <w:r>
-        <w:rPr>
-          <w:rFonts w:asciiTheme="minorHAnsi" w:hAnsiTheme="minorHAnsi" w:cstheme="minorBidi"/>
-          <w:sz w:val="22"/>
-          <w:szCs w:val="22"/>
-        </w:rPr>
-        <w:t>Cloudwatch</w:t>
-      </w:r>
-      <w:proofErr w:type="spellEnd"/>
-      <w:r>
-        <w:rPr>
-          <w:rFonts w:asciiTheme="minorHAnsi" w:hAnsiTheme="minorHAnsi" w:cstheme="minorBidi"/>
-          <w:sz w:val="22"/>
-          <w:szCs w:val="22"/>
-        </w:rPr>
-        <w:t xml:space="preserve"> – 20% of exam</w:t>
+      <w:r>
+        <w:rPr>
+          <w:rFonts w:asciiTheme="minorHAnsi" w:hAnsiTheme="minorHAnsi" w:cstheme="minorBidi"/>
+          <w:sz w:val="22"/>
+          <w:szCs w:val="22"/>
+        </w:rPr>
+        <w:t>Cloudwatch – 20% of exam</w:t>
       </w:r>
     </w:p>
     <w:p>
@@ -716,23 +692,13 @@
           <w:szCs w:val="22"/>
         </w:rPr>
       </w:pPr>
-      <w:proofErr w:type="spellStart"/>
-      <w:r>
-        <w:rPr>
-          <w:rFonts w:asciiTheme="minorHAnsi" w:hAnsiTheme="minorHAnsi" w:cstheme="minorBidi"/>
-          <w:sz w:val="22"/>
-          <w:szCs w:val="22"/>
-        </w:rPr>
-        <w:t>CloudFormation</w:t>
-      </w:r>
-      <w:proofErr w:type="spellEnd"/>
-      <w:r>
-        <w:rPr>
-          <w:rFonts w:asciiTheme="minorHAnsi" w:hAnsiTheme="minorHAnsi" w:cstheme="minorBidi"/>
-          <w:sz w:val="22"/>
-          <w:szCs w:val="22"/>
-        </w:rPr>
-        <w:t xml:space="preserve"> – wait condition handlers, hold condition handlers</w:t>
+      <w:r>
+        <w:rPr>
+          <w:rFonts w:asciiTheme="minorHAnsi" w:hAnsiTheme="minorHAnsi" w:cstheme="minorBidi"/>
+          <w:sz w:val="22"/>
+          <w:szCs w:val="22"/>
+        </w:rPr>
+        <w:t>CloudFormation – wait condition handlers, hold condition handlers</w:t>
       </w:r>
     </w:p>
     <w:p>
@@ -748,7 +714,6 @@
           <w:szCs w:val="22"/>
         </w:rPr>
       </w:pPr>
-      <w:proofErr w:type="spellStart"/>
       <w:r>
         <w:rPr>
           <w:rFonts w:asciiTheme="minorHAnsi" w:hAnsiTheme="minorHAnsi" w:cstheme="minorBidi"/>
@@ -757,7 +722,6 @@
         </w:rPr>
         <w:t>OpsWorks</w:t>
       </w:r>
-      <w:proofErr w:type="spellEnd"/>
     </w:p>
     <w:p>
       <w:pPr>
@@ -794,23 +758,13 @@
           <w:szCs w:val="22"/>
         </w:rPr>
       </w:pPr>
-      <w:proofErr w:type="spellStart"/>
-      <w:r>
-        <w:rPr>
-          <w:rFonts w:asciiTheme="minorHAnsi" w:hAnsiTheme="minorHAnsi" w:cstheme="minorBidi"/>
-          <w:sz w:val="22"/>
-          <w:szCs w:val="22"/>
-        </w:rPr>
-        <w:t>DynamoDB</w:t>
-      </w:r>
-      <w:proofErr w:type="spellEnd"/>
-      <w:r>
-        <w:rPr>
-          <w:rFonts w:asciiTheme="minorHAnsi" w:hAnsiTheme="minorHAnsi" w:cstheme="minorBidi"/>
-          <w:sz w:val="22"/>
-          <w:szCs w:val="22"/>
-        </w:rPr>
-        <w:t xml:space="preserve"> – CLI/UI perspective, partitioning</w:t>
+      <w:r>
+        <w:rPr>
+          <w:rFonts w:asciiTheme="minorHAnsi" w:hAnsiTheme="minorHAnsi" w:cstheme="minorBidi"/>
+          <w:sz w:val="22"/>
+          <w:szCs w:val="22"/>
+        </w:rPr>
+        <w:t>DynamoDB – CLI/UI perspective, partitioning</w:t>
       </w:r>
     </w:p>
     <w:p>
@@ -826,23 +780,13 @@
           <w:szCs w:val="22"/>
         </w:rPr>
       </w:pPr>
-      <w:proofErr w:type="spellStart"/>
-      <w:r>
-        <w:rPr>
-          <w:rFonts w:asciiTheme="minorHAnsi" w:hAnsiTheme="minorHAnsi" w:cstheme="minorBidi"/>
-          <w:sz w:val="22"/>
-          <w:szCs w:val="22"/>
-        </w:rPr>
-        <w:t>CloudTrail</w:t>
-      </w:r>
-      <w:proofErr w:type="spellEnd"/>
-      <w:r>
-        <w:rPr>
-          <w:rFonts w:asciiTheme="minorHAnsi" w:hAnsiTheme="minorHAnsi" w:cstheme="minorBidi"/>
-          <w:sz w:val="22"/>
-          <w:szCs w:val="22"/>
-        </w:rPr>
-        <w:t xml:space="preserve"> – auditing, data output locations</w:t>
+      <w:r>
+        <w:rPr>
+          <w:rFonts w:asciiTheme="minorHAnsi" w:hAnsiTheme="minorHAnsi" w:cstheme="minorBidi"/>
+          <w:sz w:val="22"/>
+          <w:szCs w:val="22"/>
+        </w:rPr>
+        <w:t>CloudTrail – auditing, data output locations</w:t>
       </w:r>
     </w:p>
     <w:p>
@@ -887,43 +831,7 @@
           <w:sz w:val="22"/>
           <w:szCs w:val="22"/>
         </w:rPr>
-        <w:t xml:space="preserve">SQS, </w:t>
-      </w:r>
-      <w:proofErr w:type="spellStart"/>
-      <w:r>
-        <w:rPr>
-          <w:rFonts w:asciiTheme="minorHAnsi" w:hAnsiTheme="minorHAnsi" w:cstheme="minorBidi"/>
-          <w:sz w:val="22"/>
-          <w:szCs w:val="22"/>
-        </w:rPr>
-        <w:t>DataPipeline</w:t>
-      </w:r>
-      <w:proofErr w:type="spellEnd"/>
-      <w:r>
-        <w:rPr>
-          <w:rFonts w:asciiTheme="minorHAnsi" w:hAnsiTheme="minorHAnsi" w:cstheme="minorBidi"/>
-          <w:sz w:val="22"/>
-          <w:szCs w:val="22"/>
-        </w:rPr>
-        <w:t xml:space="preserve">, </w:t>
-      </w:r>
-      <w:proofErr w:type="spellStart"/>
-      <w:r>
-        <w:rPr>
-          <w:rFonts w:asciiTheme="minorHAnsi" w:hAnsiTheme="minorHAnsi" w:cstheme="minorBidi"/>
-          <w:sz w:val="22"/>
-          <w:szCs w:val="22"/>
-        </w:rPr>
-        <w:t>Cognito</w:t>
-      </w:r>
-      <w:proofErr w:type="spellEnd"/>
-      <w:r>
-        <w:rPr>
-          <w:rFonts w:asciiTheme="minorHAnsi" w:hAnsiTheme="minorHAnsi" w:cstheme="minorBidi"/>
-          <w:sz w:val="22"/>
-          <w:szCs w:val="22"/>
-        </w:rPr>
-        <w:t>, SNS</w:t>
+        <w:t>SQS, DataPipeline, Cognito, SNS</w:t>
       </w:r>
     </w:p>
     <w:p>
@@ -992,25 +900,7 @@
           <w:sz w:val="22"/>
           <w:szCs w:val="22"/>
         </w:rPr>
-        <w:t xml:space="preserve">Cloud formation to deploy a HA </w:t>
-      </w:r>
-      <w:proofErr w:type="spellStart"/>
-      <w:r>
-        <w:rPr>
-          <w:rFonts w:asciiTheme="minorHAnsi" w:hAnsiTheme="minorHAnsi" w:cstheme="minorBidi"/>
-          <w:sz w:val="22"/>
-          <w:szCs w:val="22"/>
-        </w:rPr>
-        <w:t>wordpress</w:t>
-      </w:r>
-      <w:proofErr w:type="spellEnd"/>
-      <w:r>
-        <w:rPr>
-          <w:rFonts w:asciiTheme="minorHAnsi" w:hAnsiTheme="minorHAnsi" w:cstheme="minorBidi"/>
-          <w:sz w:val="22"/>
-          <w:szCs w:val="22"/>
-        </w:rPr>
-        <w:t xml:space="preserve"> instance</w:t>
+        <w:t>Cloud formation to deploy a HA wordpress instance</w:t>
       </w:r>
     </w:p>
     <w:p>
@@ -1032,36 +922,8 @@
           <w:sz w:val="22"/>
           <w:szCs w:val="22"/>
         </w:rPr>
-        <w:t xml:space="preserve">Cloud formation to deploy a </w:t>
-      </w:r>
-      <w:proofErr w:type="spellStart"/>
-      <w:r>
-        <w:rPr>
-          <w:rFonts w:asciiTheme="minorHAnsi" w:hAnsiTheme="minorHAnsi" w:cstheme="minorBidi"/>
-          <w:sz w:val="22"/>
-          <w:szCs w:val="22"/>
-        </w:rPr>
-        <w:t>php</w:t>
-      </w:r>
-      <w:proofErr w:type="spellEnd"/>
-      <w:r>
-        <w:rPr>
-          <w:rFonts w:asciiTheme="minorHAnsi" w:hAnsiTheme="minorHAnsi" w:cstheme="minorBidi"/>
-          <w:sz w:val="22"/>
-          <w:szCs w:val="22"/>
-        </w:rPr>
-        <w:t xml:space="preserve"> website, inside an auto-scaling group, reading from dynamo DB, then deploy a HTTP load-testing application, watch and manipulate the </w:t>
-      </w:r>
-      <w:proofErr w:type="spellStart"/>
-      <w:r>
-        <w:rPr>
-          <w:rFonts w:asciiTheme="minorHAnsi" w:hAnsiTheme="minorHAnsi" w:cstheme="minorBidi"/>
-          <w:sz w:val="22"/>
-          <w:szCs w:val="22"/>
-        </w:rPr>
-        <w:t>autoscaling</w:t>
-      </w:r>
-      <w:proofErr w:type="spellEnd"/>
+        <w:t>Cloud formation to deploy a php website, inside an auto-scaling group, reading from dynamo DB, then deploy a HTTP load-testing application, watch and manipulate the autoscaling</w:t>
+      </w:r>
     </w:p>
     <w:p>
       <w:pPr>
@@ -1148,25 +1010,7 @@
           <w:sz w:val="22"/>
           <w:szCs w:val="22"/>
         </w:rPr>
-        <w:t xml:space="preserve">Deploy 2 instances with appropriate roles, bootstrap the cloud watch logs agent and configure detailed log ingestion into </w:t>
-      </w:r>
-      <w:proofErr w:type="spellStart"/>
-      <w:r>
-        <w:rPr>
-          <w:rFonts w:asciiTheme="minorHAnsi" w:hAnsiTheme="minorHAnsi" w:cstheme="minorBidi"/>
-          <w:sz w:val="22"/>
-          <w:szCs w:val="22"/>
-        </w:rPr>
-        <w:t>cloudwatch</w:t>
-      </w:r>
-      <w:proofErr w:type="spellEnd"/>
-      <w:r>
-        <w:rPr>
-          <w:rFonts w:asciiTheme="minorHAnsi" w:hAnsiTheme="minorHAnsi" w:cstheme="minorBidi"/>
-          <w:sz w:val="22"/>
-          <w:szCs w:val="22"/>
-        </w:rPr>
-        <w:t>.</w:t>
+        <w:t>Deploy 2 instances with appropriate roles, bootstrap the cloud watch logs agent and configure detailed log ingestion into cloudwatch.</w:t>
       </w:r>
     </w:p>
     <w:p>
@@ -1353,29 +1197,8 @@
           <w:numId w:val="2"/>
         </w:numPr>
       </w:pPr>
-      <w:proofErr w:type="spellStart"/>
-      <w:r>
-        <w:t>CodeDeploy</w:t>
-      </w:r>
-      <w:proofErr w:type="spellEnd"/>
-      <w:r>
-        <w:t xml:space="preserve"> and </w:t>
-      </w:r>
-      <w:proofErr w:type="spellStart"/>
-      <w:r>
-        <w:t>CodePipeline</w:t>
-      </w:r>
-      <w:proofErr w:type="spellEnd"/>
-      <w:r>
-        <w:t xml:space="preserve"> provide CI/CD services. Same with Elastic Beanstalk and </w:t>
-      </w:r>
-      <w:proofErr w:type="spellStart"/>
-      <w:r>
-        <w:t>Cloudformation</w:t>
-      </w:r>
-      <w:proofErr w:type="spellEnd"/>
-      <w:r>
-        <w:t>.</w:t>
+      <w:r>
+        <w:t>CodeDeploy and CodePipeline provide CI/CD services. Same with Elastic Beanstalk and Cloudformation.</w:t>
       </w:r>
     </w:p>
     <w:p>
@@ -2409,33 +2232,7 @@
         <w:t>Docker Image</w:t>
       </w:r>
       <w:r>
-        <w:t xml:space="preserve"> – basis of a </w:t>
-      </w:r>
-      <w:proofErr w:type="spellStart"/>
-      <w:r>
-        <w:t>docker</w:t>
-      </w:r>
-      <w:proofErr w:type="spellEnd"/>
-      <w:r>
-        <w:t xml:space="preserve"> container ISO. Read </w:t>
-      </w:r>
-      <w:proofErr w:type="spellStart"/>
-      <w:proofErr w:type="gramStart"/>
-      <w:r>
-        <w:t>only.Base</w:t>
-      </w:r>
-      <w:proofErr w:type="spellEnd"/>
-      <w:proofErr w:type="gramEnd"/>
-      <w:r>
-        <w:t xml:space="preserve">  Build </w:t>
-      </w:r>
-      <w:proofErr w:type="spellStart"/>
-      <w:r>
-        <w:t>docker</w:t>
-      </w:r>
-      <w:proofErr w:type="spellEnd"/>
-      <w:r>
-        <w:t xml:space="preserve"> containers. </w:t>
+        <w:t xml:space="preserve"> – basis of a docker container ISO. Read only.Base  Build docker containers. </w:t>
       </w:r>
     </w:p>
     <w:p>
@@ -2498,15 +2295,7 @@
         <w:t xml:space="preserve">Docker File </w:t>
       </w:r>
       <w:r>
-        <w:t xml:space="preserve">– instructions create or include each layer. Stored in a </w:t>
-      </w:r>
-      <w:proofErr w:type="spellStart"/>
-      <w:r>
-        <w:t>docker</w:t>
-      </w:r>
-      <w:proofErr w:type="spellEnd"/>
-      <w:r>
-        <w:t xml:space="preserve"> file. </w:t>
+        <w:t xml:space="preserve">– instructions create or include each layer. Stored in a docker file. </w:t>
       </w:r>
     </w:p>
     <w:p>
@@ -2524,15 +2313,7 @@
         <w:t xml:space="preserve">Docker Daemon/Engine </w:t>
       </w:r>
       <w:r>
-        <w:t xml:space="preserve">– create OS to run your applications. Communicates with the </w:t>
-      </w:r>
-      <w:proofErr w:type="spellStart"/>
-      <w:r>
-        <w:t>docker</w:t>
-      </w:r>
-      <w:proofErr w:type="spellEnd"/>
-      <w:r>
-        <w:t xml:space="preserve"> client to build/ship/run containers</w:t>
+        <w:t>– create OS to run your applications. Communicates with the docker client to build/ship/run containers</w:t>
       </w:r>
     </w:p>
     <w:p>
@@ -2556,15 +2337,7 @@
         <w:t xml:space="preserve"> </w:t>
       </w:r>
       <w:r>
-        <w:t xml:space="preserve">interface between you and the engine. Control </w:t>
-      </w:r>
-      <w:proofErr w:type="spellStart"/>
-      <w:r>
-        <w:t>docker</w:t>
-      </w:r>
-      <w:proofErr w:type="spellEnd"/>
-      <w:r>
-        <w:t xml:space="preserve"> daemon</w:t>
+        <w:t>interface between you and the engine. Control docker daemon</w:t>
       </w:r>
     </w:p>
     <w:p>
@@ -2586,14 +2359,257 @@
         <w:t>– hold images in a repo. Provided by Docker Hub.</w:t>
       </w:r>
       <w:r>
-        <w:t xml:space="preserve"> Can use images based on what others have </w:t>
-      </w:r>
-      <w:proofErr w:type="gramStart"/>
-      <w:r>
-        <w:t>done.</w:t>
-      </w:r>
-      <w:proofErr w:type="gramEnd"/>
-      <w:r>
+        <w:t xml:space="preserve"> Can use images based on what others have done. </w:t>
+      </w:r>
+    </w:p>
+    <w:p>
+      <w:pPr>
+        <w:pStyle w:val="ListParagraph"/>
+        <w:numPr>
+          <w:ilvl w:val="0"/>
+          <w:numId w:val="2"/>
+        </w:numPr>
+      </w:pPr>
+      <w:r>
+        <w:t xml:space="preserve">JSON </w:t>
+      </w:r>
+      <w:r>
+        <w:t>Primer</w:t>
+      </w:r>
+    </w:p>
+    <w:p>
+      <w:pPr>
+        <w:pStyle w:val="ListParagraph"/>
+        <w:numPr>
+          <w:ilvl w:val="1"/>
+          <w:numId w:val="2"/>
+        </w:numPr>
+      </w:pPr>
+      <w:r>
+        <w:rPr>
+          <w:b/>
+        </w:rPr>
+        <w:t>JSON (JavaScript Object Notation)</w:t>
+      </w:r>
+      <w:r>
+        <w:t xml:space="preserve"> – way to represent structured data for interchange between appliances.</w:t>
+      </w:r>
+    </w:p>
+    <w:p>
+      <w:pPr>
+        <w:pStyle w:val="ListParagraph"/>
+        <w:numPr>
+          <w:ilvl w:val="1"/>
+          <w:numId w:val="2"/>
+        </w:numPr>
+      </w:pPr>
+      <w:r>
+        <w:t>Used most often with Web services like Rest API</w:t>
+      </w:r>
+    </w:p>
+    <w:p>
+      <w:pPr>
+        <w:pStyle w:val="ListParagraph"/>
+        <w:numPr>
+          <w:ilvl w:val="1"/>
+          <w:numId w:val="2"/>
+        </w:numPr>
+      </w:pPr>
+      <w:r>
+        <w:rPr>
+          <w:b/>
+        </w:rPr>
+        <w:t>Name/Value pairs</w:t>
+      </w:r>
+      <w:r>
+        <w:t xml:space="preserve"> – consists of key followed by a value</w:t>
+      </w:r>
+    </w:p>
+    <w:p>
+      <w:pPr>
+        <w:pStyle w:val="ListParagraph"/>
+        <w:numPr>
+          <w:ilvl w:val="1"/>
+          <w:numId w:val="2"/>
+        </w:numPr>
+      </w:pPr>
+      <w:r>
+        <w:t>Can be a string, array, object, null value,</w:t>
+      </w:r>
+      <w:r>
+        <w:t xml:space="preserve"> JSON structure</w:t>
+      </w:r>
+    </w:p>
+    <w:p>
+      <w:pPr>
+        <w:pStyle w:val="ListParagraph"/>
+        <w:numPr>
+          <w:ilvl w:val="1"/>
+          <w:numId w:val="2"/>
+        </w:numPr>
+      </w:pPr>
+      <w:r>
+        <w:rPr>
+          <w:b/>
+        </w:rPr>
+        <w:t xml:space="preserve">Object </w:t>
+      </w:r>
+      <w:r>
+        <w:t xml:space="preserve">– collection of key/value pairs. </w:t>
+      </w:r>
+    </w:p>
+    <w:p>
+      <w:pPr>
+        <w:pStyle w:val="ListParagraph"/>
+        <w:numPr>
+          <w:ilvl w:val="1"/>
+          <w:numId w:val="2"/>
+        </w:numPr>
+      </w:pPr>
+      <w:r>
+        <w:rPr>
+          <w:b/>
+        </w:rPr>
+        <w:t xml:space="preserve">Array </w:t>
+      </w:r>
+      <w:r>
+        <w:t xml:space="preserve">– ordered list of values surrounded by values. </w:t>
+      </w:r>
+    </w:p>
+    <w:p>
+      <w:pPr>
+        <w:pStyle w:val="ListParagraph"/>
+        <w:numPr>
+          <w:ilvl w:val="1"/>
+          <w:numId w:val="2"/>
+        </w:numPr>
+      </w:pPr>
+      <w:r>
+        <w:rPr>
+          <w:b/>
+        </w:rPr>
+        <w:t xml:space="preserve">JSON String </w:t>
+      </w:r>
+      <w:r>
+        <w:t>– contains an array of values or an object</w:t>
+      </w:r>
+    </w:p>
+    <w:p>
+      <w:pPr>
+        <w:pStyle w:val="ListParagraph"/>
+        <w:numPr>
+          <w:ilvl w:val="1"/>
+          <w:numId w:val="2"/>
+        </w:numPr>
+      </w:pPr>
+      <w:r>
+        <w:rPr>
+          <w:b/>
+        </w:rPr>
+        <w:t xml:space="preserve">Policy document (JSON string) </w:t>
+      </w:r>
+      <w:r>
+        <w:t xml:space="preserve">– complicated information contained by nested objects. </w:t>
+      </w:r>
+    </w:p>
+    <w:p/>
+    <w:p>
+      <w:pPr>
+        <w:rPr>
+          <w:b/>
+        </w:rPr>
+      </w:pPr>
+      <w:r>
+        <w:rPr>
+          <w:b/>
+        </w:rPr>
+        <w:t>CI/CD/Automation</w:t>
+      </w:r>
+      <w:r>
+        <w:rPr>
+          <w:b/>
+        </w:rPr>
+        <w:t>:</w:t>
+      </w:r>
+    </w:p>
+    <w:p/>
+    <w:p>
+      <w:r>
+        <w:t>CloudFormation Primer</w:t>
+      </w:r>
+    </w:p>
+    <w:p>
+      <w:pPr>
+        <w:pStyle w:val="ListParagraph"/>
+        <w:numPr>
+          <w:ilvl w:val="0"/>
+          <w:numId w:val="3"/>
+        </w:numPr>
+      </w:pPr>
+      <w:r>
+        <w:rPr>
+          <w:b/>
+        </w:rPr>
+        <w:t>CloudFormation</w:t>
+      </w:r>
+      <w:r>
+        <w:t xml:space="preserve"> – building block service designed to provision infrastructure</w:t>
+      </w:r>
+      <w:r>
+        <w:t xml:space="preserve"> (cfn)</w:t>
+      </w:r>
+    </w:p>
+    <w:p>
+      <w:pPr>
+        <w:pStyle w:val="ListParagraph"/>
+        <w:numPr>
+          <w:ilvl w:val="1"/>
+          <w:numId w:val="3"/>
+        </w:numPr>
+      </w:pPr>
+      <w:r>
+        <w:t>ElasticBeanstalk using cloudformation</w:t>
+      </w:r>
+    </w:p>
+    <w:p>
+      <w:pPr>
+        <w:pStyle w:val="ListParagraph"/>
+        <w:numPr>
+          <w:ilvl w:val="1"/>
+          <w:numId w:val="3"/>
+        </w:numPr>
+        <w:rPr>
+          <w:b/>
+        </w:rPr>
+      </w:pPr>
+      <w:r>
+        <w:t xml:space="preserve">JSON based. </w:t>
+      </w:r>
+      <w:r>
+        <w:rPr>
+          <w:b/>
+        </w:rPr>
+        <w:t>Know how to read/write JSON.</w:t>
+      </w:r>
+    </w:p>
+    <w:p>
+      <w:pPr>
+        <w:pStyle w:val="ListParagraph"/>
+        <w:numPr>
+          <w:ilvl w:val="1"/>
+          <w:numId w:val="3"/>
+        </w:numPr>
+        <w:rPr>
+          <w:b/>
+        </w:rPr>
+      </w:pPr>
+      <w:r>
+        <w:t>Let cfn name the resources used in the template.</w:t>
+      </w:r>
+      <w:r>
+        <w:rPr>
+          <w:b/>
+        </w:rPr>
         <w:t xml:space="preserve"> </w:t>
       </w:r>
     </w:p>
@@ -2601,235 +2617,46 @@
       <w:pPr>
         <w:pStyle w:val="ListParagraph"/>
         <w:numPr>
-          <w:ilvl w:val="0"/>
-          <w:numId w:val="2"/>
-        </w:numPr>
-      </w:pPr>
-      <w:r>
-        <w:t xml:space="preserve">JSON </w:t>
-      </w:r>
-      <w:r>
-        <w:t>Primer</w:t>
-      </w:r>
-    </w:p>
-    <w:p>
-      <w:pPr>
-        <w:pStyle w:val="ListParagraph"/>
-        <w:numPr>
-          <w:ilvl w:val="1"/>
-          <w:numId w:val="2"/>
-        </w:numPr>
-      </w:pPr>
-      <w:r>
-        <w:rPr>
-          <w:b/>
-        </w:rPr>
-        <w:t>JSON (JavaScript Object Notation)</w:t>
-      </w:r>
-      <w:r>
-        <w:t xml:space="preserve"> – way to represent structured data for interchange between appliances.</w:t>
-      </w:r>
-    </w:p>
-    <w:p>
-      <w:pPr>
-        <w:pStyle w:val="ListParagraph"/>
-        <w:numPr>
-          <w:ilvl w:val="1"/>
-          <w:numId w:val="2"/>
-        </w:numPr>
-      </w:pPr>
-      <w:r>
-        <w:t>Used most often with Web services like Rest API</w:t>
-      </w:r>
-    </w:p>
-    <w:p>
-      <w:pPr>
-        <w:pStyle w:val="ListParagraph"/>
-        <w:numPr>
-          <w:ilvl w:val="1"/>
-          <w:numId w:val="2"/>
-        </w:numPr>
-      </w:pPr>
-      <w:r>
-        <w:rPr>
-          <w:b/>
-        </w:rPr>
-        <w:t>Name/Value pairs</w:t>
-      </w:r>
-      <w:r>
-        <w:t xml:space="preserve"> – consists of key followed by a value</w:t>
-      </w:r>
-    </w:p>
-    <w:p>
-      <w:pPr>
-        <w:pStyle w:val="ListParagraph"/>
-        <w:numPr>
-          <w:ilvl w:val="1"/>
-          <w:numId w:val="2"/>
-        </w:numPr>
-      </w:pPr>
-      <w:r>
-        <w:t>Can be a string, array, object, null value,</w:t>
-      </w:r>
-      <w:r>
-        <w:t xml:space="preserve"> JSON structure</w:t>
-      </w:r>
-    </w:p>
-    <w:p>
-      <w:pPr>
-        <w:pStyle w:val="ListParagraph"/>
-        <w:numPr>
-          <w:ilvl w:val="1"/>
-          <w:numId w:val="2"/>
-        </w:numPr>
-      </w:pPr>
-      <w:r>
-        <w:rPr>
-          <w:b/>
-        </w:rPr>
-        <w:t xml:space="preserve">Object </w:t>
-      </w:r>
-      <w:r>
-        <w:t xml:space="preserve">– collection of key/value pairs. </w:t>
-      </w:r>
-    </w:p>
-    <w:p>
-      <w:pPr>
-        <w:pStyle w:val="ListParagraph"/>
-        <w:numPr>
-          <w:ilvl w:val="1"/>
-          <w:numId w:val="2"/>
-        </w:numPr>
-      </w:pPr>
-      <w:r>
-        <w:rPr>
-          <w:b/>
-        </w:rPr>
-        <w:t xml:space="preserve">Array </w:t>
-      </w:r>
-      <w:r>
-        <w:t xml:space="preserve">– ordered list of values surrounded by values. </w:t>
-      </w:r>
-    </w:p>
-    <w:p>
-      <w:pPr>
-        <w:pStyle w:val="ListParagraph"/>
-        <w:numPr>
-          <w:ilvl w:val="1"/>
-          <w:numId w:val="2"/>
-        </w:numPr>
-      </w:pPr>
-      <w:r>
-        <w:rPr>
-          <w:b/>
-        </w:rPr>
-        <w:t xml:space="preserve">JSON String </w:t>
-      </w:r>
-      <w:r>
-        <w:t>– contains an array of values or an object</w:t>
-      </w:r>
-    </w:p>
-    <w:p>
-      <w:pPr>
-        <w:pStyle w:val="ListParagraph"/>
-        <w:numPr>
-          <w:ilvl w:val="1"/>
-          <w:numId w:val="2"/>
-        </w:numPr>
-      </w:pPr>
-      <w:r>
-        <w:rPr>
-          <w:b/>
-        </w:rPr>
-        <w:t xml:space="preserve">Policy document (JSON string) </w:t>
-      </w:r>
-      <w:r>
-        <w:t xml:space="preserve">– complicated information contained by nested objects. </w:t>
-      </w:r>
-    </w:p>
-    <w:p/>
-    <w:p>
-      <w:pPr>
-        <w:rPr>
-          <w:b/>
-        </w:rPr>
-      </w:pPr>
-      <w:r>
-        <w:rPr>
-          <w:b/>
-        </w:rPr>
-        <w:t>CI/CD/Automation</w:t>
-      </w:r>
-      <w:r>
-        <w:rPr>
-          <w:b/>
-        </w:rPr>
-        <w:t>:</w:t>
-      </w:r>
-    </w:p>
-    <w:p/>
-    <w:p>
-      <w:proofErr w:type="spellStart"/>
-      <w:r>
-        <w:t>CloudFormation</w:t>
-      </w:r>
-      <w:proofErr w:type="spellEnd"/>
-      <w:r>
-        <w:t xml:space="preserve"> Primer</w:t>
-      </w:r>
-    </w:p>
-    <w:p>
-      <w:pPr>
-        <w:pStyle w:val="ListParagraph"/>
-        <w:numPr>
-          <w:ilvl w:val="0"/>
+          <w:ilvl w:val="1"/>
           <w:numId w:val="3"/>
         </w:numPr>
-      </w:pPr>
-      <w:proofErr w:type="spellStart"/>
-      <w:r>
-        <w:rPr>
-          <w:b/>
-        </w:rPr>
-        <w:t>CloudFormation</w:t>
-      </w:r>
-      <w:proofErr w:type="spellEnd"/>
-      <w:r>
-        <w:t xml:space="preserve"> – building block service designed to provision infrastructure</w:t>
-      </w:r>
-      <w:r>
-        <w:t xml:space="preserve"> (</w:t>
-      </w:r>
-      <w:proofErr w:type="spellStart"/>
-      <w:r>
-        <w:t>cfn</w:t>
-      </w:r>
-      <w:proofErr w:type="spellEnd"/>
-      <w:r>
-        <w:t>)</w:t>
-      </w:r>
-    </w:p>
-    <w:p>
-      <w:pPr>
-        <w:pStyle w:val="ListParagraph"/>
-        <w:numPr>
-          <w:ilvl w:val="1"/>
+        <w:rPr>
+          <w:b/>
+        </w:rPr>
+      </w:pPr>
+      <w:r>
+        <w:t>Can self cleanup</w:t>
+      </w:r>
+    </w:p>
+    <w:p>
+      <w:pPr>
+        <w:pStyle w:val="ListParagraph"/>
+        <w:numPr>
+          <w:ilvl w:val="0"/>
           <w:numId w:val="3"/>
         </w:numPr>
       </w:pPr>
-      <w:proofErr w:type="spellStart"/>
-      <w:r>
-        <w:t>ElasticBeanstalk</w:t>
-      </w:r>
-      <w:proofErr w:type="spellEnd"/>
-      <w:r>
-        <w:t xml:space="preserve"> using </w:t>
-      </w:r>
-      <w:proofErr w:type="spellStart"/>
-      <w:r>
-        <w:t>cloudformation</w:t>
-      </w:r>
-      <w:proofErr w:type="spellEnd"/>
+      <w:r>
+        <w:rPr>
+          <w:b/>
+        </w:rPr>
+        <w:t xml:space="preserve">Stack </w:t>
+      </w:r>
+      <w:r>
+        <w:t>–</w:t>
+      </w:r>
+      <w:r>
+        <w:rPr>
+          <w:b/>
+        </w:rPr>
+        <w:t xml:space="preserve"> </w:t>
+      </w:r>
+      <w:r>
+        <w:t>cloud formations unit of grouping for infrastructure</w:t>
+      </w:r>
+      <w:r>
+        <w:t>. Controls lifecycle of the infrastructure.</w:t>
+      </w:r>
     </w:p>
     <w:p>
       <w:pPr>
@@ -2838,47 +2665,27 @@
           <w:ilvl w:val="1"/>
           <w:numId w:val="3"/>
         </w:numPr>
-        <w:rPr>
-          <w:b/>
-        </w:rPr>
-      </w:pPr>
-      <w:r>
-        <w:t xml:space="preserve">JSON based. </w:t>
-      </w:r>
-      <w:r>
-        <w:rPr>
-          <w:b/>
-        </w:rPr>
-        <w:t>Know how to read/write JSON.</w:t>
-      </w:r>
-    </w:p>
-    <w:p>
-      <w:pPr>
-        <w:pStyle w:val="ListParagraph"/>
-        <w:numPr>
-          <w:ilvl w:val="1"/>
+      </w:pPr>
+      <w:r>
+        <w:t xml:space="preserve">Has stack ID. Can be applied many times. </w:t>
+      </w:r>
+    </w:p>
+    <w:p>
+      <w:pPr>
+        <w:pStyle w:val="ListParagraph"/>
+        <w:numPr>
+          <w:ilvl w:val="0"/>
           <w:numId w:val="3"/>
         </w:numPr>
-        <w:rPr>
-          <w:b/>
-        </w:rPr>
-      </w:pPr>
-      <w:r>
-        <w:t xml:space="preserve">Let </w:t>
-      </w:r>
-      <w:proofErr w:type="spellStart"/>
-      <w:r>
-        <w:t>cfn</w:t>
-      </w:r>
-      <w:proofErr w:type="spellEnd"/>
-      <w:r>
-        <w:t xml:space="preserve"> name the resources used in the template.</w:t>
-      </w:r>
-      <w:r>
-        <w:rPr>
-          <w:b/>
-        </w:rPr>
-        <w:t xml:space="preserve"> </w:t>
+      </w:pPr>
+      <w:r>
+        <w:rPr>
+          <w:b/>
+        </w:rPr>
+        <w:t>Template</w:t>
+      </w:r>
+      <w:r>
+        <w:t xml:space="preserve"> – JSON document giving cloud formation instructions on how to act and what to create. Used to update or create.</w:t>
       </w:r>
     </w:p>
     <w:p>
@@ -2888,18 +2695,10 @@
           <w:ilvl w:val="1"/>
           <w:numId w:val="3"/>
         </w:numPr>
-        <w:rPr>
-          <w:b/>
-        </w:rPr>
-      </w:pPr>
-      <w:r>
-        <w:t xml:space="preserve">Can </w:t>
-      </w:r>
-      <w:proofErr w:type="spellStart"/>
-      <w:r>
-        <w:t>self cleanup</w:t>
-      </w:r>
-      <w:proofErr w:type="spellEnd"/>
+      </w:pPr>
+      <w:r>
+        <w:t xml:space="preserve">Template limit of 200. </w:t>
+      </w:r>
     </w:p>
     <w:p>
       <w:pPr>
@@ -2913,57 +2712,52 @@
         <w:rPr>
           <w:b/>
         </w:rPr>
-        <w:t xml:space="preserve">Stack </w:t>
-      </w:r>
-      <w:r>
-        <w:t>–</w:t>
-      </w:r>
-      <w:r>
-        <w:rPr>
-          <w:b/>
-        </w:rPr>
-        <w:t xml:space="preserve"> </w:t>
-      </w:r>
-      <w:r>
-        <w:t>cloud formations unit of grouping for infrastructure</w:t>
-      </w:r>
-      <w:r>
-        <w:t>. Controls lifecycle of the infrastructure.</w:t>
-      </w:r>
-    </w:p>
-    <w:p>
-      <w:pPr>
-        <w:pStyle w:val="ListParagraph"/>
-        <w:numPr>
-          <w:ilvl w:val="1"/>
+        <w:t>Stack Policy</w:t>
+      </w:r>
+      <w:r>
+        <w:t xml:space="preserve"> – IAM style policy which governs what can be changed and by who. </w:t>
+      </w:r>
+      <w:r>
+        <w:t>(cfnStack)</w:t>
+      </w:r>
+    </w:p>
+    <w:p>
+      <w:pPr>
+        <w:pStyle w:val="ListParagraph"/>
+        <w:numPr>
+          <w:ilvl w:val="0"/>
           <w:numId w:val="3"/>
         </w:numPr>
       </w:pPr>
-      <w:proofErr w:type="spellStart"/>
-      <w:r>
-        <w:t>Has</w:t>
-      </w:r>
-      <w:proofErr w:type="spellEnd"/>
-      <w:r>
-        <w:t xml:space="preserve"> stack ID. Can be applied many times. </w:t>
-      </w:r>
-    </w:p>
-    <w:p>
-      <w:pPr>
-        <w:pStyle w:val="ListParagraph"/>
-        <w:numPr>
-          <w:ilvl w:val="0"/>
+      <w:r>
+        <w:rPr>
+          <w:b/>
+        </w:rPr>
+        <w:t xml:space="preserve">Parameters – </w:t>
+      </w:r>
+      <w:r>
+        <w:t xml:space="preserve">allow the passing of </w:t>
+      </w:r>
+      <w:r>
+        <w:t>variables</w:t>
+      </w:r>
+      <w:r>
+        <w:t xml:space="preserve"> into a template via UI, CLI, or API. </w:t>
+      </w:r>
+    </w:p>
+    <w:p>
+      <w:pPr>
+        <w:pStyle w:val="ListParagraph"/>
+        <w:numPr>
+          <w:ilvl w:val="1"/>
           <w:numId w:val="3"/>
         </w:numPr>
       </w:pPr>
       <w:r>
-        <w:rPr>
-          <w:b/>
-        </w:rPr>
-        <w:t>Template</w:t>
-      </w:r>
-      <w:r>
-        <w:t xml:space="preserve"> – JSON document giving cloud formation instructions on how to act and what to create. Used to update or create.</w:t>
+        <w:t>Can have a number of attributes like Key</w:t>
+      </w:r>
+      <w:r>
+        <w:t>pair, string, number, AZ</w:t>
       </w:r>
     </w:p>
     <w:p>
@@ -2975,60 +2769,31 @@
         </w:numPr>
       </w:pPr>
       <w:r>
-        <w:t xml:space="preserve">Template limit of 200. </w:t>
-      </w:r>
-    </w:p>
-    <w:p>
-      <w:pPr>
-        <w:pStyle w:val="ListParagraph"/>
-        <w:numPr>
-          <w:ilvl w:val="0"/>
+        <w:t>Can have a default value</w:t>
+      </w:r>
+    </w:p>
+    <w:p>
+      <w:pPr>
+        <w:pStyle w:val="ListParagraph"/>
+        <w:numPr>
+          <w:ilvl w:val="1"/>
           <w:numId w:val="3"/>
         </w:numPr>
       </w:pPr>
       <w:r>
-        <w:rPr>
-          <w:b/>
-        </w:rPr>
-        <w:t>Stack Policy</w:t>
-      </w:r>
-      <w:r>
-        <w:t xml:space="preserve"> – IAM style policy which governs what can be changed and by who. </w:t>
-      </w:r>
-      <w:r>
-        <w:t>(</w:t>
-      </w:r>
-      <w:proofErr w:type="spellStart"/>
-      <w:r>
-        <w:t>cfnStack</w:t>
-      </w:r>
-      <w:proofErr w:type="spellEnd"/>
-      <w:r>
-        <w:t>)</w:t>
-      </w:r>
-    </w:p>
-    <w:p>
-      <w:pPr>
-        <w:pStyle w:val="ListParagraph"/>
-        <w:numPr>
-          <w:ilvl w:val="0"/>
+        <w:t>Allowed values – one of more values which the parameter can take</w:t>
+      </w:r>
+    </w:p>
+    <w:p>
+      <w:pPr>
+        <w:pStyle w:val="ListParagraph"/>
+        <w:numPr>
+          <w:ilvl w:val="1"/>
           <w:numId w:val="3"/>
         </w:numPr>
       </w:pPr>
       <w:r>
-        <w:rPr>
-          <w:b/>
-        </w:rPr>
-        <w:t xml:space="preserve">Parameters – </w:t>
-      </w:r>
-      <w:r>
-        <w:t xml:space="preserve">allow the passing of </w:t>
-      </w:r>
-      <w:r>
-        <w:t>variables</w:t>
-      </w:r>
-      <w:r>
-        <w:t xml:space="preserve"> into a template via UI, CLI, or API. </w:t>
+        <w:t>Allowed pattern – regular expression that defines the format the parameter</w:t>
       </w:r>
     </w:p>
     <w:p>
@@ -3040,18 +2805,7 @@
         </w:numPr>
       </w:pPr>
       <w:r>
-        <w:t xml:space="preserve">Can have a number of attributes like </w:t>
-      </w:r>
-      <w:proofErr w:type="spellStart"/>
-      <w:r>
-        <w:t>Key</w:t>
-      </w:r>
-      <w:r>
-        <w:t>pair</w:t>
-      </w:r>
-      <w:proofErr w:type="spellEnd"/>
-      <w:r>
-        <w:t>, string, number, AZ</w:t>
+        <w:t>Min &amp; Max Value for numbers</w:t>
       </w:r>
     </w:p>
     <w:p>
@@ -3063,7 +2817,10 @@
         </w:numPr>
       </w:pPr>
       <w:r>
-        <w:t>Can have a default value</w:t>
+        <w:t>Min &amp; MaxLength for string</w:t>
+      </w:r>
+      <w:r>
+        <w:t>s</w:t>
       </w:r>
     </w:p>
     <w:p>
@@ -3075,7 +2832,16 @@
         </w:numPr>
       </w:pPr>
       <w:r>
-        <w:t>Allowed values – one of more values which the parameter can take</w:t>
+        <w:rPr>
+          <w:b/>
+        </w:rPr>
+        <w:t>Look at documentation</w:t>
+      </w:r>
+      <w:r>
+        <w:rPr>
+          <w:b/>
+        </w:rPr>
+        <w:t xml:space="preserve"> – UserGuide/parameters-section-structure.html</w:t>
       </w:r>
     </w:p>
     <w:p>
@@ -3087,19 +2853,28 @@
         </w:numPr>
       </w:pPr>
       <w:r>
-        <w:t>Allowed pattern – regular expression that defines the format the parameter</w:t>
-      </w:r>
-    </w:p>
-    <w:p>
-      <w:pPr>
-        <w:pStyle w:val="ListParagraph"/>
-        <w:numPr>
-          <w:ilvl w:val="1"/>
+        <w:t>Cloudformation can pick values if they are not specified in parameter</w:t>
+      </w:r>
+      <w:r>
+        <w:t>s</w:t>
+      </w:r>
+    </w:p>
+    <w:p>
+      <w:pPr>
+        <w:pStyle w:val="ListParagraph"/>
+        <w:numPr>
+          <w:ilvl w:val="0"/>
           <w:numId w:val="3"/>
         </w:numPr>
       </w:pPr>
       <w:r>
-        <w:t>Min &amp; Max Value for numbers</w:t>
+        <w:rPr>
+          <w:b/>
+        </w:rPr>
+        <w:t xml:space="preserve">Mappings – </w:t>
+      </w:r>
+      <w:r>
+        <w:t xml:space="preserve">allow processing of hash’s (arrays of key value pairs) by the cfnTemplate. </w:t>
       </w:r>
     </w:p>
     <w:p>
@@ -3111,119 +2886,7 @@
         </w:numPr>
       </w:pPr>
       <w:r>
-        <w:t xml:space="preserve">Min &amp; </w:t>
-      </w:r>
-      <w:proofErr w:type="spellStart"/>
-      <w:r>
-        <w:t>MaxLength</w:t>
-      </w:r>
-      <w:proofErr w:type="spellEnd"/>
-      <w:r>
-        <w:t xml:space="preserve"> for string</w:t>
-      </w:r>
-      <w:r>
-        <w:t>s</w:t>
-      </w:r>
-    </w:p>
-    <w:p>
-      <w:pPr>
-        <w:pStyle w:val="ListParagraph"/>
-        <w:numPr>
-          <w:ilvl w:val="1"/>
-          <w:numId w:val="3"/>
-        </w:numPr>
-      </w:pPr>
-      <w:r>
-        <w:rPr>
-          <w:b/>
-        </w:rPr>
-        <w:t>Look at documentation</w:t>
-      </w:r>
-      <w:r>
-        <w:rPr>
-          <w:b/>
-        </w:rPr>
-        <w:t xml:space="preserve"> – </w:t>
-      </w:r>
-      <w:proofErr w:type="spellStart"/>
-      <w:r>
-        <w:rPr>
-          <w:b/>
-        </w:rPr>
-        <w:t>UserGuide</w:t>
-      </w:r>
-      <w:proofErr w:type="spellEnd"/>
-      <w:r>
-        <w:rPr>
-          <w:b/>
-        </w:rPr>
-        <w:t>/parameters-section-structure.html</w:t>
-      </w:r>
-    </w:p>
-    <w:p>
-      <w:pPr>
-        <w:pStyle w:val="ListParagraph"/>
-        <w:numPr>
-          <w:ilvl w:val="1"/>
-          <w:numId w:val="3"/>
-        </w:numPr>
-      </w:pPr>
-      <w:proofErr w:type="spellStart"/>
-      <w:r>
-        <w:t>Cloudformation</w:t>
-      </w:r>
-      <w:proofErr w:type="spellEnd"/>
-      <w:r>
-        <w:t xml:space="preserve"> can pick values if they are not specified in parameter</w:t>
-      </w:r>
-      <w:r>
-        <w:t>s</w:t>
-      </w:r>
-    </w:p>
-    <w:p>
-      <w:pPr>
-        <w:pStyle w:val="ListParagraph"/>
-        <w:numPr>
-          <w:ilvl w:val="0"/>
-          <w:numId w:val="3"/>
-        </w:numPr>
-      </w:pPr>
-      <w:r>
-        <w:rPr>
-          <w:b/>
-        </w:rPr>
-        <w:t xml:space="preserve">Mappings – </w:t>
-      </w:r>
-      <w:r>
-        <w:t xml:space="preserve">allow processing of hash’s (arrays of key value pairs) by the </w:t>
-      </w:r>
-      <w:proofErr w:type="spellStart"/>
-      <w:r>
-        <w:t>cfnTemplate</w:t>
-      </w:r>
-      <w:proofErr w:type="spellEnd"/>
-      <w:r>
-        <w:t xml:space="preserve">. </w:t>
-      </w:r>
-    </w:p>
-    <w:p>
-      <w:pPr>
-        <w:pStyle w:val="ListParagraph"/>
-        <w:numPr>
-          <w:ilvl w:val="1"/>
-          <w:numId w:val="3"/>
-        </w:numPr>
-      </w:pPr>
-      <w:r>
-        <w:t xml:space="preserve">Use case – define lookup to select </w:t>
-      </w:r>
-      <w:proofErr w:type="spellStart"/>
-      <w:r>
-        <w:t>ami</w:t>
-      </w:r>
-      <w:proofErr w:type="spellEnd"/>
-      <w:r>
-        <w:t xml:space="preserve"> id based on region. </w:t>
+        <w:t xml:space="preserve">Use case – define lookup to select ami id based on region. </w:t>
       </w:r>
     </w:p>
     <w:p>
@@ -3375,15 +3038,7 @@
         </w:numPr>
       </w:pPr>
       <w:r>
-        <w:t xml:space="preserve">Get </w:t>
-      </w:r>
-      <w:proofErr w:type="spellStart"/>
-      <w:r>
-        <w:t>att</w:t>
-      </w:r>
-      <w:proofErr w:type="spellEnd"/>
-      <w:r>
-        <w:t xml:space="preserve"> can reference alternative values.</w:t>
+        <w:t>Get att can reference alternative values.</w:t>
       </w:r>
     </w:p>
     <w:p>
@@ -3401,16 +3056,8 @@
         <w:rPr>
           <w:b/>
         </w:rPr>
-        <w:t xml:space="preserve">Work on </w:t>
-      </w:r>
-      <w:proofErr w:type="spellStart"/>
-      <w:r>
-        <w:rPr>
-          <w:b/>
-        </w:rPr>
-        <w:t>Cloudformation</w:t>
-      </w:r>
-      <w:proofErr w:type="spellEnd"/>
+        <w:t>Work on Cloudformation</w:t>
+      </w:r>
     </w:p>
     <w:p/>
     <w:p>
@@ -3436,15 +3083,7 @@
         <w:t xml:space="preserve"> – inbuilt functions provided by AWS to help you manage, reference, and conditionally act upon resources, situations and inputs to a stack.</w:t>
       </w:r>
       <w:r>
-        <w:t xml:space="preserve"> Looking for max portability with </w:t>
-      </w:r>
-      <w:proofErr w:type="spellStart"/>
-      <w:r>
-        <w:t>Cloudformation</w:t>
-      </w:r>
-      <w:proofErr w:type="spellEnd"/>
-      <w:r>
-        <w:t xml:space="preserve"> templates.</w:t>
+        <w:t xml:space="preserve"> Looking for max portability with Cloudformation templates.</w:t>
       </w:r>
     </w:p>
     <w:p>
@@ -3455,18 +3094,8 @@
           <w:numId w:val="5"/>
         </w:numPr>
       </w:pPr>
-      <w:proofErr w:type="spellStart"/>
-      <w:proofErr w:type="gramStart"/>
-      <w:r>
-        <w:t>Fn</w:t>
-      </w:r>
-      <w:proofErr w:type="spellEnd"/>
-      <w:r>
-        <w:t>::</w:t>
-      </w:r>
-      <w:proofErr w:type="gramEnd"/>
-      <w:r>
-        <w:t>Base64</w:t>
+      <w:r>
+        <w:t>Fn::Base64</w:t>
       </w:r>
       <w:r>
         <w:t xml:space="preserve"> – accepts plain text and converts to Base64 for EC2</w:t>
@@ -3480,18 +3109,8 @@
           <w:numId w:val="5"/>
         </w:numPr>
       </w:pPr>
-      <w:proofErr w:type="gramStart"/>
-      <w:r>
-        <w:t>{ “</w:t>
-      </w:r>
-      <w:proofErr w:type="spellStart"/>
-      <w:proofErr w:type="gramEnd"/>
-      <w:r>
-        <w:t>Fn</w:t>
-      </w:r>
-      <w:proofErr w:type="spellEnd"/>
-      <w:r>
-        <w:t>::Base64” : “yum –y update &amp;&amp; yum “}</w:t>
+      <w:r>
+        <w:t>{ “Fn::Base64” : “yum –y update &amp;&amp; yum “}</w:t>
       </w:r>
     </w:p>
     <w:p>
@@ -3502,21 +3121,9 @@
           <w:numId w:val="5"/>
         </w:numPr>
       </w:pPr>
-      <w:proofErr w:type="spellStart"/>
-      <w:proofErr w:type="gramStart"/>
-      <w:r>
-        <w:t>Fn</w:t>
-      </w:r>
-      <w:proofErr w:type="spellEnd"/>
-      <w:r>
-        <w:t>::</w:t>
-      </w:r>
-      <w:proofErr w:type="spellStart"/>
-      <w:proofErr w:type="gramEnd"/>
-      <w:r>
-        <w:t>FindInMap</w:t>
-      </w:r>
-      <w:proofErr w:type="spellEnd"/>
+      <w:r>
+        <w:t>Fn::FindInMap</w:t>
+      </w:r>
       <w:r>
         <w:t xml:space="preserve"> – maps objects to one or more keys. Lookup function</w:t>
       </w:r>
@@ -3529,23 +3136,11 @@
           <w:numId w:val="5"/>
         </w:numPr>
       </w:pPr>
-      <w:proofErr w:type="spellStart"/>
-      <w:proofErr w:type="gramStart"/>
       <w:r>
         <w:t>Fn:GetAtt</w:t>
       </w:r>
-      <w:proofErr w:type="spellEnd"/>
-      <w:proofErr w:type="gramEnd"/>
-      <w:r>
-        <w:t xml:space="preserve"> – looks at the </w:t>
-      </w:r>
-      <w:proofErr w:type="spellStart"/>
-      <w:r>
-        <w:t>non default</w:t>
-      </w:r>
-      <w:proofErr w:type="spellEnd"/>
-      <w:r>
-        <w:t xml:space="preserve"> values</w:t>
+      <w:r>
+        <w:t xml:space="preserve"> – looks at the non default values</w:t>
       </w:r>
     </w:p>
     <w:p>
@@ -3556,21 +3151,9 @@
           <w:numId w:val="5"/>
         </w:numPr>
       </w:pPr>
-      <w:proofErr w:type="spellStart"/>
-      <w:proofErr w:type="gramStart"/>
-      <w:r>
-        <w:t>Fn</w:t>
-      </w:r>
-      <w:proofErr w:type="spellEnd"/>
-      <w:r>
-        <w:t>::</w:t>
-      </w:r>
-      <w:proofErr w:type="spellStart"/>
-      <w:proofErr w:type="gramEnd"/>
-      <w:r>
-        <w:t>GetAZs</w:t>
-      </w:r>
-      <w:proofErr w:type="spellEnd"/>
+      <w:r>
+        <w:t>Fn::GetAZs</w:t>
+      </w:r>
     </w:p>
     <w:p>
       <w:pPr>
@@ -3580,18 +3163,8 @@
           <w:numId w:val="5"/>
         </w:numPr>
       </w:pPr>
-      <w:proofErr w:type="spellStart"/>
-      <w:proofErr w:type="gramStart"/>
-      <w:r>
-        <w:t>Fn</w:t>
-      </w:r>
-      <w:proofErr w:type="spellEnd"/>
-      <w:r>
-        <w:t>::</w:t>
-      </w:r>
-      <w:proofErr w:type="gramEnd"/>
-      <w:r>
-        <w:t xml:space="preserve">Join </w:t>
+      <w:r>
+        <w:t xml:space="preserve">Fn::Join </w:t>
       </w:r>
     </w:p>
     <w:p>
@@ -3603,28 +3176,7 @@
         </w:numPr>
       </w:pPr>
       <w:r>
-        <w:t>“</w:t>
-      </w:r>
-      <w:proofErr w:type="spellStart"/>
-      <w:proofErr w:type="gramStart"/>
-      <w:r>
-        <w:t>Fn</w:t>
-      </w:r>
-      <w:proofErr w:type="spellEnd"/>
-      <w:r>
-        <w:t>::</w:t>
-      </w:r>
-      <w:proofErr w:type="gramEnd"/>
-      <w:r>
-        <w:t>Join”:[“:”,[“</w:t>
-      </w:r>
-      <w:proofErr w:type="spellStart"/>
-      <w:r>
-        <w:t>a”,”b”,”c</w:t>
-      </w:r>
-      <w:proofErr w:type="spellEnd"/>
-      <w:r>
-        <w:t>”]]</w:t>
+        <w:t>“Fn::Join”:[“:”,[“a”,”b”,”c”]]</w:t>
       </w:r>
     </w:p>
     <w:p>
@@ -3635,13 +3187,9 @@
           <w:numId w:val="5"/>
         </w:numPr>
       </w:pPr>
-      <w:proofErr w:type="spellStart"/>
-      <w:proofErr w:type="gramStart"/>
       <w:r>
         <w:t>Fn:Select</w:t>
       </w:r>
-      <w:proofErr w:type="spellEnd"/>
-      <w:proofErr w:type="gramEnd"/>
       <w:r>
         <w:t xml:space="preserve"> – select an object from a list of objects</w:t>
       </w:r>
@@ -3679,13 +3227,8 @@
         </w:numPr>
       </w:pPr>
       <w:r>
-        <w:t xml:space="preserve">Conditional </w:t>
-      </w:r>
-      <w:proofErr w:type="spellStart"/>
-      <w:r>
-        <w:t>Funtions</w:t>
-      </w:r>
-      <w:proofErr w:type="spellEnd"/>
+        <w:t>Conditional Funtions</w:t>
+      </w:r>
     </w:p>
     <w:p>
       <w:pPr>
@@ -3695,18 +3238,8 @@
           <w:numId w:val="5"/>
         </w:numPr>
       </w:pPr>
-      <w:proofErr w:type="spellStart"/>
-      <w:proofErr w:type="gramStart"/>
-      <w:r>
-        <w:t>Fn</w:t>
-      </w:r>
-      <w:proofErr w:type="spellEnd"/>
-      <w:r>
-        <w:t>::</w:t>
-      </w:r>
-      <w:proofErr w:type="gramEnd"/>
-      <w:r>
-        <w:t>And</w:t>
+      <w:r>
+        <w:t>Fn::And</w:t>
       </w:r>
       <w:r>
         <w:t xml:space="preserve"> – returns true if all input are true</w:t>
@@ -3720,18 +3253,8 @@
           <w:numId w:val="5"/>
         </w:numPr>
       </w:pPr>
-      <w:proofErr w:type="spellStart"/>
-      <w:proofErr w:type="gramStart"/>
-      <w:r>
-        <w:t>Fn</w:t>
-      </w:r>
-      <w:proofErr w:type="spellEnd"/>
-      <w:r>
-        <w:t>::</w:t>
-      </w:r>
-      <w:proofErr w:type="gramEnd"/>
-      <w:r>
-        <w:t>Equals</w:t>
+      <w:r>
+        <w:t>Fn::Equals</w:t>
       </w:r>
     </w:p>
     <w:p>
@@ -3742,18 +3265,8 @@
           <w:numId w:val="5"/>
         </w:numPr>
       </w:pPr>
-      <w:proofErr w:type="spellStart"/>
-      <w:proofErr w:type="gramStart"/>
-      <w:r>
-        <w:t>Fn</w:t>
-      </w:r>
-      <w:proofErr w:type="spellEnd"/>
-      <w:r>
-        <w:t>::</w:t>
-      </w:r>
-      <w:proofErr w:type="gramEnd"/>
-      <w:r>
-        <w:t>If</w:t>
+      <w:r>
+        <w:t>Fn::If</w:t>
       </w:r>
     </w:p>
     <w:p>
@@ -3764,18 +3277,8 @@
           <w:numId w:val="5"/>
         </w:numPr>
       </w:pPr>
-      <w:proofErr w:type="spellStart"/>
-      <w:proofErr w:type="gramStart"/>
-      <w:r>
-        <w:t>Fn</w:t>
-      </w:r>
-      <w:proofErr w:type="spellEnd"/>
-      <w:r>
-        <w:t>::</w:t>
-      </w:r>
-      <w:proofErr w:type="gramEnd"/>
-      <w:r>
-        <w:t>Not</w:t>
+      <w:r>
+        <w:t>Fn::Not</w:t>
       </w:r>
       <w:r>
         <w:t xml:space="preserve"> – returns false if condition evaluates to true.</w:t>
@@ -3789,29 +3292,11 @@
           <w:numId w:val="5"/>
         </w:numPr>
       </w:pPr>
-      <w:proofErr w:type="spellStart"/>
-      <w:proofErr w:type="gramStart"/>
-      <w:r>
-        <w:t>Fn</w:t>
-      </w:r>
-      <w:proofErr w:type="spellEnd"/>
-      <w:r>
-        <w:t>::</w:t>
-      </w:r>
-      <w:proofErr w:type="gramEnd"/>
-      <w:r>
-        <w:t>Or</w:t>
-      </w:r>
-      <w:r>
-        <w:t xml:space="preserve"> – return true if any </w:t>
-      </w:r>
-      <w:proofErr w:type="spellStart"/>
-      <w:r>
-        <w:t>inpute</w:t>
-      </w:r>
-      <w:proofErr w:type="spellEnd"/>
-      <w:r>
-        <w:t xml:space="preserve"> conditions are true</w:t>
+      <w:r>
+        <w:t>Fn::Or</w:t>
+      </w:r>
+      <w:r>
+        <w:t xml:space="preserve"> – return true if any inpute conditions are true</w:t>
       </w:r>
     </w:p>
     <w:p>
@@ -3819,36 +3304,15 @@
         <w:ind w:left="720"/>
       </w:pPr>
       <w:r>
-        <w:t>"VPC</w:t>
-      </w:r>
-      <w:proofErr w:type="gramStart"/>
-      <w:r>
-        <w:t>":{</w:t>
-      </w:r>
-      <w:proofErr w:type="gramEnd"/>
+        <w:t>"VPC":{</w:t>
+      </w:r>
     </w:p>
     <w:p>
       <w:pPr>
         <w:ind w:left="720"/>
       </w:pPr>
       <w:r>
-        <w:t xml:space="preserve">    "</w:t>
-      </w:r>
-      <w:proofErr w:type="spellStart"/>
-      <w:r>
-        <w:t>Type":"</w:t>
-      </w:r>
-      <w:proofErr w:type="gramStart"/>
-      <w:r>
-        <w:t>AWS</w:t>
-      </w:r>
-      <w:proofErr w:type="spellEnd"/>
-      <w:r>
-        <w:t>::</w:t>
-      </w:r>
-      <w:proofErr w:type="gramEnd"/>
-      <w:r>
-        <w:t>EC2:VPC",</w:t>
+        <w:t xml:space="preserve">    "Type":"AWS::EC2:VPC",</w:t>
       </w:r>
     </w:p>
     <w:p>
@@ -3856,41 +3320,15 @@
         <w:ind w:left="720"/>
       </w:pPr>
       <w:r>
-        <w:t xml:space="preserve">    "Properties</w:t>
-      </w:r>
-      <w:proofErr w:type="gramStart"/>
-      <w:r>
-        <w:t>":{</w:t>
-      </w:r>
-      <w:proofErr w:type="gramEnd"/>
+        <w:t xml:space="preserve">    "Properties":{</w:t>
+      </w:r>
     </w:p>
     <w:p>
       <w:pPr>
         <w:ind w:left="720"/>
       </w:pPr>
       <w:r>
-        <w:t xml:space="preserve">        "</w:t>
-      </w:r>
-      <w:proofErr w:type="spellStart"/>
-      <w:r>
-        <w:t>CidrBlock</w:t>
-      </w:r>
-      <w:proofErr w:type="spellEnd"/>
-      <w:proofErr w:type="gramStart"/>
-      <w:r>
-        <w:t>":{</w:t>
-      </w:r>
-      <w:proofErr w:type="gramEnd"/>
-      <w:r>
-        <w:t>"Ref":"</w:t>
-      </w:r>
-      <w:proofErr w:type="spellStart"/>
-      <w:r>
-        <w:t>VPCIPRange</w:t>
-      </w:r>
-      <w:proofErr w:type="spellEnd"/>
-      <w:r>
-        <w:t>"}</w:t>
+        <w:t xml:space="preserve">        "CidrBlock":{"Ref":"VPCIPRange"}</w:t>
       </w:r>
     </w:p>
     <w:p>
@@ -3907,6 +3345,231 @@
       </w:pPr>
       <w:r>
         <w:t>}</w:t>
+      </w:r>
+    </w:p>
+    <w:p>
+      <w:pPr>
+        <w:ind w:left="720"/>
+      </w:pPr>
+    </w:p>
+    <w:p>
+      <w:pPr>
+        <w:ind w:left="720"/>
+      </w:pPr>
+      <w:r>
+        <w:t>"SubnetDMZA":{</w:t>
+      </w:r>
+    </w:p>
+    <w:p>
+      <w:pPr>
+        <w:ind w:left="720"/>
+      </w:pPr>
+      <w:r>
+        <w:t xml:space="preserve">    "Type":"AWS::EC2::Subnet",</w:t>
+      </w:r>
+    </w:p>
+    <w:p>
+      <w:pPr>
+        <w:ind w:left="720"/>
+      </w:pPr>
+      <w:r>
+        <w:t xml:space="preserve">    "Properties":{</w:t>
+      </w:r>
+    </w:p>
+    <w:p>
+      <w:pPr>
+        <w:ind w:left="720"/>
+      </w:pPr>
+      <w:r>
+        <w:t xml:space="preserve">        "VPCid":{"Ref":"VPC"},</w:t>
+      </w:r>
+    </w:p>
+    <w:p>
+      <w:pPr>
+        <w:ind w:left="720"/>
+      </w:pPr>
+      <w:r>
+        <w:t xml:space="preserve">        "CidrBlock":{"Ref":"IPRange1"}</w:t>
+      </w:r>
+    </w:p>
+    <w:p>
+      <w:pPr>
+        <w:ind w:left="720"/>
+      </w:pPr>
+      <w:r>
+        <w:t xml:space="preserve">        "AvailablityZone":{"Fn::Select":{"0",{"Fn::GetAZs":""}}},</w:t>
+      </w:r>
+    </w:p>
+    <w:p>
+      <w:pPr>
+        <w:ind w:left="720"/>
+      </w:pPr>
+      <w:r>
+        <w:t xml:space="preserve">    }</w:t>
+      </w:r>
+    </w:p>
+    <w:p>
+      <w:pPr>
+        <w:ind w:left="720"/>
+      </w:pPr>
+      <w:r>
+        <w:t>}</w:t>
+      </w:r>
+    </w:p>
+    <w:p/>
+    <w:p>
+      <w:r>
+        <w:t>Stack Creation &amp; DependsOn</w:t>
+      </w:r>
+    </w:p>
+    <w:p>
+      <w:pPr>
+        <w:pStyle w:val="ListParagraph"/>
+        <w:numPr>
+          <w:ilvl w:val="0"/>
+          <w:numId w:val="6"/>
+        </w:numPr>
+      </w:pPr>
+      <w:r>
+        <w:t>Template Upload/S3 Template Reference</w:t>
+      </w:r>
+    </w:p>
+    <w:p>
+      <w:pPr>
+        <w:pStyle w:val="ListParagraph"/>
+        <w:numPr>
+          <w:ilvl w:val="0"/>
+          <w:numId w:val="6"/>
+        </w:numPr>
+      </w:pPr>
+      <w:r>
+        <w:t>Template syntax check</w:t>
+      </w:r>
+    </w:p>
+    <w:p>
+      <w:pPr>
+        <w:pStyle w:val="ListParagraph"/>
+        <w:numPr>
+          <w:ilvl w:val="0"/>
+          <w:numId w:val="6"/>
+        </w:numPr>
+      </w:pPr>
+      <w:r>
+        <w:t>Stack name &amp; parameter verification &amp; ingestion</w:t>
+      </w:r>
+    </w:p>
+    <w:p>
+      <w:pPr>
+        <w:pStyle w:val="ListParagraph"/>
+        <w:numPr>
+          <w:ilvl w:val="0"/>
+          <w:numId w:val="6"/>
+        </w:numPr>
+      </w:pPr>
+      <w:r>
+        <w:t>Cloud formation template processing &amp; stack creation</w:t>
+      </w:r>
+    </w:p>
+    <w:p>
+      <w:pPr>
+        <w:pStyle w:val="ListParagraph"/>
+        <w:numPr>
+          <w:ilvl w:val="1"/>
+          <w:numId w:val="6"/>
+        </w:numPr>
+      </w:pPr>
+      <w:r>
+        <w:t>Resource ordering</w:t>
+      </w:r>
+    </w:p>
+    <w:p>
+      <w:pPr>
+        <w:pStyle w:val="ListParagraph"/>
+        <w:numPr>
+          <w:ilvl w:val="1"/>
+          <w:numId w:val="6"/>
+        </w:numPr>
+      </w:pPr>
+      <w:r>
+        <w:t>Resource creation</w:t>
+      </w:r>
+    </w:p>
+    <w:p>
+      <w:pPr>
+        <w:pStyle w:val="ListParagraph"/>
+        <w:numPr>
+          <w:ilvl w:val="1"/>
+          <w:numId w:val="6"/>
+        </w:numPr>
+      </w:pPr>
+      <w:r>
+        <w:t>Output Generation</w:t>
+      </w:r>
+    </w:p>
+    <w:p>
+      <w:pPr>
+        <w:pStyle w:val="ListParagraph"/>
+        <w:numPr>
+          <w:ilvl w:val="1"/>
+          <w:numId w:val="6"/>
+        </w:numPr>
+      </w:pPr>
+      <w:r>
+        <w:t>Stack Completion or Rollback</w:t>
+      </w:r>
+    </w:p>
+    <w:p>
+      <w:pPr>
+        <w:pStyle w:val="ListParagraph"/>
+        <w:numPr>
+          <w:ilvl w:val="0"/>
+          <w:numId w:val="6"/>
+        </w:numPr>
+      </w:pPr>
+      <w:r>
+        <w:rPr>
+          <w:b/>
+        </w:rPr>
+        <w:t xml:space="preserve">DependsOn </w:t>
+      </w:r>
+      <w:r>
+        <w:t>– influence the automatic dependency checking of cloudformation</w:t>
+      </w:r>
+    </w:p>
+    <w:p>
+      <w:pPr>
+        <w:pStyle w:val="ListParagraph"/>
+        <w:numPr>
+          <w:ilvl w:val="1"/>
+          <w:numId w:val="6"/>
+        </w:numPr>
+      </w:pPr>
+      <w:r>
+        <w:t>Allows you to direct cloud formation on how to handle more complex dependencies.</w:t>
+      </w:r>
+    </w:p>
+    <w:p>
+      <w:pPr>
+        <w:pStyle w:val="ListParagraph"/>
+        <w:numPr>
+          <w:ilvl w:val="1"/>
+          <w:numId w:val="6"/>
+        </w:numPr>
+      </w:pPr>
+      <w:r>
+        <w:t>Uses this to allow remove/delete/rollback</w:t>
+      </w:r>
+    </w:p>
+    <w:p>
+      <w:pPr>
+        <w:pStyle w:val="ListParagraph"/>
+        <w:numPr>
+          <w:ilvl w:val="1"/>
+          <w:numId w:val="6"/>
+        </w:numPr>
+      </w:pPr>
+      <w:r>
+        <w:t>References another resource but doesn’t use the reference function</w:t>
       </w:r>
       <w:bookmarkStart w:id="0" w:name="_GoBack"/>
       <w:bookmarkEnd w:id="0"/>
@@ -3920,167 +3583,6 @@
       <w:pPr>
         <w:ind w:left="720"/>
       </w:pPr>
-      <w:r>
-        <w:t>"</w:t>
-      </w:r>
-      <w:proofErr w:type="spellStart"/>
-      <w:r>
-        <w:t>SubnetDMZA</w:t>
-      </w:r>
-      <w:proofErr w:type="spellEnd"/>
-      <w:proofErr w:type="gramStart"/>
-      <w:r>
-        <w:t>":{</w:t>
-      </w:r>
-      <w:proofErr w:type="gramEnd"/>
-    </w:p>
-    <w:p>
-      <w:pPr>
-        <w:ind w:left="720"/>
-      </w:pPr>
-      <w:r>
-        <w:t xml:space="preserve">    "</w:t>
-      </w:r>
-      <w:proofErr w:type="spellStart"/>
-      <w:r>
-        <w:t>Type":"</w:t>
-      </w:r>
-      <w:proofErr w:type="gramStart"/>
-      <w:r>
-        <w:t>AWS</w:t>
-      </w:r>
-      <w:proofErr w:type="spellEnd"/>
-      <w:r>
-        <w:t>::</w:t>
-      </w:r>
-      <w:proofErr w:type="gramEnd"/>
-      <w:r>
-        <w:t>EC2::Subnet",</w:t>
-      </w:r>
-    </w:p>
-    <w:p>
-      <w:pPr>
-        <w:ind w:left="720"/>
-      </w:pPr>
-      <w:r>
-        <w:t xml:space="preserve">    "Properties</w:t>
-      </w:r>
-      <w:proofErr w:type="gramStart"/>
-      <w:r>
-        <w:t>":{</w:t>
-      </w:r>
-      <w:proofErr w:type="gramEnd"/>
-    </w:p>
-    <w:p>
-      <w:pPr>
-        <w:ind w:left="720"/>
-      </w:pPr>
-      <w:r>
-        <w:t xml:space="preserve">        "</w:t>
-      </w:r>
-      <w:proofErr w:type="spellStart"/>
-      <w:r>
-        <w:t>VPCid</w:t>
-      </w:r>
-      <w:proofErr w:type="spellEnd"/>
-      <w:proofErr w:type="gramStart"/>
-      <w:r>
-        <w:t>":{</w:t>
-      </w:r>
-      <w:proofErr w:type="gramEnd"/>
-      <w:r>
-        <w:t>"</w:t>
-      </w:r>
-      <w:proofErr w:type="spellStart"/>
-      <w:r>
-        <w:t>Ref":"VPC</w:t>
-      </w:r>
-      <w:proofErr w:type="spellEnd"/>
-      <w:r>
-        <w:t>"},</w:t>
-      </w:r>
-    </w:p>
-    <w:p>
-      <w:pPr>
-        <w:ind w:left="720"/>
-      </w:pPr>
-      <w:r>
-        <w:t xml:space="preserve">        "</w:t>
-      </w:r>
-      <w:proofErr w:type="spellStart"/>
-      <w:r>
-        <w:t>CidrBlock</w:t>
-      </w:r>
-      <w:proofErr w:type="spellEnd"/>
-      <w:proofErr w:type="gramStart"/>
-      <w:r>
-        <w:t>":{</w:t>
-      </w:r>
-      <w:proofErr w:type="gramEnd"/>
-      <w:r>
-        <w:t>"Ref":"IPRange1"}</w:t>
-      </w:r>
-    </w:p>
-    <w:p>
-      <w:pPr>
-        <w:ind w:left="720"/>
-      </w:pPr>
-      <w:r>
-        <w:t xml:space="preserve">        "</w:t>
-      </w:r>
-      <w:proofErr w:type="spellStart"/>
-      <w:r>
-        <w:t>AvailablityZone</w:t>
-      </w:r>
-      <w:proofErr w:type="spellEnd"/>
-      <w:proofErr w:type="gramStart"/>
-      <w:r>
-        <w:t>":{</w:t>
-      </w:r>
-      <w:proofErr w:type="gramEnd"/>
-      <w:r>
-        <w:t>"</w:t>
-      </w:r>
-      <w:proofErr w:type="spellStart"/>
-      <w:r>
-        <w:t>Fn</w:t>
-      </w:r>
-      <w:proofErr w:type="spellEnd"/>
-      <w:r>
-        <w:t>::Select":{"0",{"</w:t>
-      </w:r>
-      <w:proofErr w:type="spellStart"/>
-      <w:r>
-        <w:t>Fn</w:t>
-      </w:r>
-      <w:proofErr w:type="spellEnd"/>
-      <w:r>
-        <w:t>::</w:t>
-      </w:r>
-      <w:proofErr w:type="spellStart"/>
-      <w:r>
-        <w:t>GetAZs</w:t>
-      </w:r>
-      <w:proofErr w:type="spellEnd"/>
-      <w:r>
-        <w:t>":""}}},</w:t>
-      </w:r>
-    </w:p>
-    <w:p>
-      <w:pPr>
-        <w:ind w:left="720"/>
-      </w:pPr>
-      <w:r>
-        <w:t xml:space="preserve">    }</w:t>
-      </w:r>
-    </w:p>
-    <w:p>
-      <w:pPr>
-        <w:ind w:left="720"/>
-      </w:pPr>
-      <w:r>
-        <w:t>}</w:t>
-      </w:r>
     </w:p>
     <w:sectPr>
       <w:pgSz w:w="12240" w:h="15840"/>
@@ -4093,8 +3595,8 @@
 </file>
 
 <file path=word/numbering.xml><?xml version="1.0" encoding="utf-8"?>
-<w:numbering xmlns:wpc="http://schemas.microsoft.com/office/word/2010/wordprocessingCanvas" xmlns:mo="http://schemas.microsoft.com/office/mac/office/2008/main" xmlns:mc="http://schemas.openxmlformats.org/markup-compatibility/2006" xmlns:mv="urn:schemas-microsoft-com:mac:vml" xmlns:o="urn:schemas-microsoft-com:office:office" xmlns:r="http://schemas.openxmlformats.org/officeDocument/2006/relationships" xmlns:m="http://schemas.openxmlformats.org/officeDocument/2006/math" xmlns:v="urn:schemas-microsoft-com:vml" xmlns:wp14="http://schemas.microsoft.com/office/word/2010/wordprocessingDrawing" xmlns:wp="http://schemas.openxmlformats.org/drawingml/2006/wordprocessingDrawing" xmlns:w10="urn:schemas-microsoft-com:office:word" xmlns:w="http://schemas.openxmlformats.org/wordprocessingml/2006/main" xmlns:w14="http://schemas.microsoft.com/office/word/2010/wordml" xmlns:w15="http://schemas.microsoft.com/office/word/2012/wordml" xmlns:wpg="http://schemas.microsoft.com/office/word/2010/wordprocessingGroup" xmlns:wpi="http://schemas.microsoft.com/office/word/2010/wordprocessingInk" xmlns:wne="http://schemas.microsoft.com/office/word/2006/wordml" xmlns:wps="http://schemas.microsoft.com/office/word/2010/wordprocessingShape" mc:Ignorable="w14 w15 wp14">
-  <w:abstractNum w:abstractNumId="0">
+<w:numbering xmlns:wpc="http://schemas.microsoft.com/office/word/2010/wordprocessingCanvas" xmlns:mc="http://schemas.openxmlformats.org/markup-compatibility/2006" xmlns:o="urn:schemas-microsoft-com:office:office" xmlns:r="http://schemas.openxmlformats.org/officeDocument/2006/relationships" xmlns:m="http://schemas.openxmlformats.org/officeDocument/2006/math" xmlns:v="urn:schemas-microsoft-com:vml" xmlns:wp14="http://schemas.microsoft.com/office/word/2010/wordprocessingDrawing" xmlns:wp="http://schemas.openxmlformats.org/drawingml/2006/wordprocessingDrawing" xmlns:w10="urn:schemas-microsoft-com:office:word" xmlns:w="http://schemas.openxmlformats.org/wordprocessingml/2006/main" xmlns:w14="http://schemas.microsoft.com/office/word/2010/wordml" xmlns:w15="http://schemas.microsoft.com/office/word/2012/wordml" xmlns:wpg="http://schemas.microsoft.com/office/word/2010/wordprocessingGroup" xmlns:wpi="http://schemas.microsoft.com/office/word/2010/wordprocessingInk" xmlns:wne="http://schemas.microsoft.com/office/word/2006/wordml" xmlns:wps="http://schemas.microsoft.com/office/word/2010/wordprocessingShape" mc:Ignorable="w14 w15 wp14">
+  <w:abstractNum w:abstractNumId="0" w15:restartNumberingAfterBreak="0">
     <w:nsid w:val="164C253E"/>
     <w:multiLevelType w:val="hybridMultilevel"/>
     <w:tmpl w:val="FBD81820"/>
@@ -4207,7 +3709,7 @@
       </w:rPr>
     </w:lvl>
   </w:abstractNum>
-  <w:abstractNum w:abstractNumId="1">
+  <w:abstractNum w:abstractNumId="1" w15:restartNumberingAfterBreak="0">
     <w:nsid w:val="1AB55455"/>
     <w:multiLevelType w:val="hybridMultilevel"/>
     <w:tmpl w:val="8DEC1B5E"/>
@@ -4320,7 +3822,7 @@
       </w:rPr>
     </w:lvl>
   </w:abstractNum>
-  <w:abstractNum w:abstractNumId="2">
+  <w:abstractNum w:abstractNumId="2" w15:restartNumberingAfterBreak="0">
     <w:nsid w:val="27187953"/>
     <w:multiLevelType w:val="hybridMultilevel"/>
     <w:tmpl w:val="501CC544"/>
@@ -4433,7 +3935,7 @@
       </w:rPr>
     </w:lvl>
   </w:abstractNum>
-  <w:abstractNum w:abstractNumId="3">
+  <w:abstractNum w:abstractNumId="3" w15:restartNumberingAfterBreak="0">
     <w:nsid w:val="3D2905A6"/>
     <w:multiLevelType w:val="hybridMultilevel"/>
     <w:tmpl w:val="E26A7CBC"/>
@@ -4546,7 +4048,120 @@
       </w:rPr>
     </w:lvl>
   </w:abstractNum>
-  <w:abstractNum w:abstractNumId="4">
+  <w:abstractNum w:abstractNumId="4" w15:restartNumberingAfterBreak="0">
+    <w:nsid w:val="3E7B28F8"/>
+    <w:multiLevelType w:val="hybridMultilevel"/>
+    <w:tmpl w:val="BA502232"/>
+    <w:lvl w:ilvl="0" w:tplc="04090001">
+      <w:start w:val="1"/>
+      <w:numFmt w:val="bullet"/>
+      <w:lvlText w:val=""/>
+      <w:lvlJc w:val="left"/>
+      <w:pPr>
+        <w:ind w:left="720" w:hanging="360"/>
+      </w:pPr>
+      <w:rPr>
+        <w:rFonts w:ascii="Symbol" w:hAnsi="Symbol" w:hint="default"/>
+      </w:rPr>
+    </w:lvl>
+    <w:lvl w:ilvl="1" w:tplc="04090003">
+      <w:start w:val="1"/>
+      <w:numFmt w:val="bullet"/>
+      <w:lvlText w:val="o"/>
+      <w:lvlJc w:val="left"/>
+      <w:pPr>
+        <w:ind w:left="1440" w:hanging="360"/>
+      </w:pPr>
+      <w:rPr>
+        <w:rFonts w:ascii="Courier New" w:hAnsi="Courier New" w:cs="Courier New" w:hint="default"/>
+      </w:rPr>
+    </w:lvl>
+    <w:lvl w:ilvl="2" w:tplc="04090005" w:tentative="1">
+      <w:start w:val="1"/>
+      <w:numFmt w:val="bullet"/>
+      <w:lvlText w:val=""/>
+      <w:lvlJc w:val="left"/>
+      <w:pPr>
+        <w:ind w:left="2160" w:hanging="360"/>
+      </w:pPr>
+      <w:rPr>
+        <w:rFonts w:ascii="Wingdings" w:hAnsi="Wingdings" w:hint="default"/>
+      </w:rPr>
+    </w:lvl>
+    <w:lvl w:ilvl="3" w:tplc="04090001" w:tentative="1">
+      <w:start w:val="1"/>
+      <w:numFmt w:val="bullet"/>
+      <w:lvlText w:val=""/>
+      <w:lvlJc w:val="left"/>
+      <w:pPr>
+        <w:ind w:left="2880" w:hanging="360"/>
+      </w:pPr>
+      <w:rPr>
+        <w:rFonts w:ascii="Symbol" w:hAnsi="Symbol" w:hint="default"/>
+      </w:rPr>
+    </w:lvl>
+    <w:lvl w:ilvl="4" w:tplc="04090003" w:tentative="1">
+      <w:start w:val="1"/>
+      <w:numFmt w:val="bullet"/>
+      <w:lvlText w:val="o"/>
+      <w:lvlJc w:val="left"/>
+      <w:pPr>
+        <w:ind w:left="3600" w:hanging="360"/>
+      </w:pPr>
+      <w:rPr>
+        <w:rFonts w:ascii="Courier New" w:hAnsi="Courier New" w:cs="Courier New" w:hint="default"/>
+      </w:rPr>
+    </w:lvl>
+    <w:lvl w:ilvl="5" w:tplc="04090005" w:tentative="1">
+      <w:start w:val="1"/>
+      <w:numFmt w:val="bullet"/>
+      <w:lvlText w:val=""/>
+      <w:lvlJc w:val="left"/>
+      <w:pPr>
+        <w:ind w:left="4320" w:hanging="360"/>
+      </w:pPr>
+      <w:rPr>
+        <w:rFonts w:ascii="Wingdings" w:hAnsi="Wingdings" w:hint="default"/>
+      </w:rPr>
+    </w:lvl>
+    <w:lvl w:ilvl="6" w:tplc="04090001" w:tentative="1">
+      <w:start w:val="1"/>
+      <w:numFmt w:val="bullet"/>
+      <w:lvlText w:val=""/>
+      <w:lvlJc w:val="left"/>
+      <w:pPr>
+        <w:ind w:left="5040" w:hanging="360"/>
+      </w:pPr>
+      <w:rPr>
+        <w:rFonts w:ascii="Symbol" w:hAnsi="Symbol" w:hint="default"/>
+      </w:rPr>
+    </w:lvl>
+    <w:lvl w:ilvl="7" w:tplc="04090003" w:tentative="1">
+      <w:start w:val="1"/>
+      <w:numFmt w:val="bullet"/>
+      <w:lvlText w:val="o"/>
+      <w:lvlJc w:val="left"/>
+      <w:pPr>
+        <w:ind w:left="5760" w:hanging="360"/>
+      </w:pPr>
+      <w:rPr>
+        <w:rFonts w:ascii="Courier New" w:hAnsi="Courier New" w:cs="Courier New" w:hint="default"/>
+      </w:rPr>
+    </w:lvl>
+    <w:lvl w:ilvl="8" w:tplc="04090005" w:tentative="1">
+      <w:start w:val="1"/>
+      <w:numFmt w:val="bullet"/>
+      <w:lvlText w:val=""/>
+      <w:lvlJc w:val="left"/>
+      <w:pPr>
+        <w:ind w:left="6480" w:hanging="360"/>
+      </w:pPr>
+      <w:rPr>
+        <w:rFonts w:ascii="Wingdings" w:hAnsi="Wingdings" w:hint="default"/>
+      </w:rPr>
+    </w:lvl>
+  </w:abstractNum>
+  <w:abstractNum w:abstractNumId="5" w15:restartNumberingAfterBreak="0">
     <w:nsid w:val="698A319B"/>
     <w:multiLevelType w:val="hybridMultilevel"/>
     <w:tmpl w:val="B5F86E5E"/>
@@ -4669,10 +4284,13 @@
     <w:abstractNumId w:val="1"/>
   </w:num>
   <w:num w:numId="4">
-    <w:abstractNumId w:val="4"/>
+    <w:abstractNumId w:val="5"/>
   </w:num>
   <w:num w:numId="5">
     <w:abstractNumId w:val="2"/>
+  </w:num>
+  <w:num w:numId="6">
+    <w:abstractNumId w:val="4"/>
   </w:num>
 </w:numbering>
 </file>
@@ -4694,7 +4312,7 @@
       </w:pPr>
     </w:pPrDefault>
   </w:docDefaults>
-  <w:latentStyles w:defLockedState="0" w:defUIPriority="99" w:defSemiHidden="0" w:defUnhideWhenUsed="0" w:defQFormat="0" w:count="382">
+  <w:latentStyles w:defLockedState="0" w:defUIPriority="99" w:defSemiHidden="0" w:defUnhideWhenUsed="0" w:defQFormat="0" w:count="371">
     <w:lsdException w:name="Normal" w:uiPriority="0" w:qFormat="1"/>
     <w:lsdException w:name="heading 1" w:uiPriority="9" w:qFormat="1"/>
     <w:lsdException w:name="heading 2" w:semiHidden="1" w:uiPriority="9" w:unhideWhenUsed="1" w:qFormat="1"/>
@@ -5066,8 +4684,6 @@
     <w:lsdException w:name="List Table 5 Dark Accent 6" w:uiPriority="50"/>
     <w:lsdException w:name="List Table 6 Colorful Accent 6" w:uiPriority="51"/>
     <w:lsdException w:name="List Table 7 Colorful Accent 6" w:uiPriority="52"/>
-    <w:lsdException w:name="Mention" w:semiHidden="1" w:unhideWhenUsed="1"/>
-    <w:lsdException w:name="Smart Hyperlink" w:semiHidden="1" w:unhideWhenUsed="1"/>
   </w:latentStyles>
   <w:style w:type="paragraph" w:default="1" w:styleId="Normal">
     <w:name w:val="Normal"/>

</xml_diff>

<commit_message>
command line, snowball, stack updates
</commit_message>
<xml_diff>
--- a/AWS/AWS DevOps Professional Cert Notes.docx
+++ b/AWS/AWS DevOps Professional Cert Notes.docx
@@ -1,6 +1,6 @@
 
 <file path=word/document.xml><?xml version="1.0" encoding="utf-8"?>
-<w:document xmlns:wpc="http://schemas.microsoft.com/office/word/2010/wordprocessingCanvas" xmlns:mc="http://schemas.openxmlformats.org/markup-compatibility/2006" xmlns:o="urn:schemas-microsoft-com:office:office" xmlns:r="http://schemas.openxmlformats.org/officeDocument/2006/relationships" xmlns:m="http://schemas.openxmlformats.org/officeDocument/2006/math" xmlns:v="urn:schemas-microsoft-com:vml" xmlns:wp14="http://schemas.microsoft.com/office/word/2010/wordprocessingDrawing" xmlns:wp="http://schemas.openxmlformats.org/drawingml/2006/wordprocessingDrawing" xmlns:w10="urn:schemas-microsoft-com:office:word" xmlns:w="http://schemas.openxmlformats.org/wordprocessingml/2006/main" xmlns:w14="http://schemas.microsoft.com/office/word/2010/wordml" xmlns:w15="http://schemas.microsoft.com/office/word/2012/wordml" xmlns:wpg="http://schemas.microsoft.com/office/word/2010/wordprocessingGroup" xmlns:wpi="http://schemas.microsoft.com/office/word/2010/wordprocessingInk" xmlns:wne="http://schemas.microsoft.com/office/word/2006/wordml" xmlns:wps="http://schemas.microsoft.com/office/word/2010/wordprocessingShape" mc:Ignorable="w14 w15 wp14">
+<w:document xmlns:wpc="http://schemas.microsoft.com/office/word/2010/wordprocessingCanvas" xmlns:mo="http://schemas.microsoft.com/office/mac/office/2008/main" xmlns:mc="http://schemas.openxmlformats.org/markup-compatibility/2006" xmlns:mv="urn:schemas-microsoft-com:mac:vml" xmlns:o="urn:schemas-microsoft-com:office:office" xmlns:r="http://schemas.openxmlformats.org/officeDocument/2006/relationships" xmlns:m="http://schemas.openxmlformats.org/officeDocument/2006/math" xmlns:v="urn:schemas-microsoft-com:vml" xmlns:wp14="http://schemas.microsoft.com/office/word/2010/wordprocessingDrawing" xmlns:wp="http://schemas.openxmlformats.org/drawingml/2006/wordprocessingDrawing" xmlns:w10="urn:schemas-microsoft-com:office:word" xmlns:w="http://schemas.openxmlformats.org/wordprocessingml/2006/main" xmlns:w14="http://schemas.microsoft.com/office/word/2010/wordml" xmlns:w15="http://schemas.microsoft.com/office/word/2012/wordml" xmlns:wpg="http://schemas.microsoft.com/office/word/2010/wordprocessingGroup" xmlns:wpi="http://schemas.microsoft.com/office/word/2010/wordprocessingInk" xmlns:wne="http://schemas.microsoft.com/office/word/2006/wordml" xmlns:wps="http://schemas.microsoft.com/office/word/2010/wordprocessingShape" mc:Ignorable="w14 w15 wp14">
   <w:body>
     <w:p>
       <w:pPr>
@@ -327,13 +327,15 @@
           <w:rFonts w:asciiTheme="minorHAnsi" w:hAnsiTheme="minorHAnsi" w:cstheme="minorBidi"/>
           <w:sz w:val="22"/>
           <w:szCs w:val="22"/>
-        </w:rPr>
-      </w:pPr>
-      <w:r>
-        <w:rPr>
-          <w:rFonts w:asciiTheme="minorHAnsi" w:hAnsiTheme="minorHAnsi" w:cstheme="minorBidi"/>
-          <w:sz w:val="22"/>
-          <w:szCs w:val="22"/>
+          <w:lang w:val="de-DE"/>
+        </w:rPr>
+      </w:pPr>
+      <w:r>
+        <w:rPr>
+          <w:rFonts w:asciiTheme="minorHAnsi" w:hAnsiTheme="minorHAnsi" w:cstheme="minorBidi"/>
+          <w:sz w:val="22"/>
+          <w:szCs w:val="22"/>
+          <w:lang w:val="de-DE"/>
         </w:rPr>
         <w:t xml:space="preserve">Compute - </w:t>
       </w:r>
@@ -342,6 +344,7 @@
           <w:rFonts w:asciiTheme="minorHAnsi" w:hAnsiTheme="minorHAnsi" w:cstheme="minorBidi"/>
           <w:sz w:val="22"/>
           <w:szCs w:val="22"/>
+          <w:lang w:val="de-DE"/>
         </w:rPr>
         <w:t>https://www.youtube.com/playlist?list=PLhr1KZpdzukfVW6NrpDzdT6Sej0p5POkN</w:t>
       </w:r>
@@ -3571,13 +3574,447 @@
       <w:r>
         <w:t>References another resource but doesn’t use the reference function</w:t>
       </w:r>
+    </w:p>
+    <w:p/>
+    <w:p>
+      <w:r>
+        <w:t>CloudFormation Resource Deletion Policies</w:t>
+      </w:r>
+    </w:p>
+    <w:p>
+      <w:pPr>
+        <w:pStyle w:val="ListParagraph"/>
+        <w:numPr>
+          <w:ilvl w:val="0"/>
+          <w:numId w:val="7"/>
+        </w:numPr>
+      </w:pPr>
+      <w:r>
+        <w:t>Policy/setting which is associated with each resource in a template</w:t>
+      </w:r>
+    </w:p>
+    <w:p>
+      <w:pPr>
+        <w:pStyle w:val="ListParagraph"/>
+        <w:numPr>
+          <w:ilvl w:val="0"/>
+          <w:numId w:val="7"/>
+        </w:numPr>
+      </w:pPr>
+      <w:r>
+        <w:t>A way to control what happens to each resource when a stack is deleted</w:t>
+      </w:r>
+    </w:p>
+    <w:p>
+      <w:pPr>
+        <w:pStyle w:val="ListParagraph"/>
+        <w:numPr>
+          <w:ilvl w:val="1"/>
+          <w:numId w:val="7"/>
+        </w:numPr>
+        <w:rPr>
+          <w:b/>
+        </w:rPr>
+      </w:pPr>
+      <w:r>
+        <w:rPr>
+          <w:b/>
+        </w:rPr>
+        <w:t>Delete</w:t>
+      </w:r>
+    </w:p>
+    <w:p>
+      <w:pPr>
+        <w:pStyle w:val="ListParagraph"/>
+        <w:numPr>
+          <w:ilvl w:val="1"/>
+          <w:numId w:val="7"/>
+        </w:numPr>
+        <w:rPr>
+          <w:b/>
+        </w:rPr>
+      </w:pPr>
+      <w:r>
+        <w:rPr>
+          <w:b/>
+        </w:rPr>
+        <w:t>Retain</w:t>
+      </w:r>
+      <w:r>
+        <w:rPr>
+          <w:b/>
+        </w:rPr>
+        <w:t xml:space="preserve"> – </w:t>
+      </w:r>
+      <w:r>
+        <w:t>keep resources after deletion</w:t>
+      </w:r>
+    </w:p>
+    <w:p>
+      <w:pPr>
+        <w:pStyle w:val="ListParagraph"/>
+        <w:numPr>
+          <w:ilvl w:val="1"/>
+          <w:numId w:val="7"/>
+        </w:numPr>
+        <w:rPr>
+          <w:b/>
+        </w:rPr>
+      </w:pPr>
+      <w:r>
+        <w:rPr>
+          <w:b/>
+        </w:rPr>
+        <w:t>Snapshot</w:t>
+      </w:r>
+      <w:r>
+        <w:rPr>
+          <w:b/>
+        </w:rPr>
+        <w:t xml:space="preserve"> – </w:t>
+      </w:r>
+      <w:r>
+        <w:t xml:space="preserve">restricted policy </w:t>
+      </w:r>
+      <w:r>
+        <w:t xml:space="preserve">type and present in EC2, RDS, and Redshift. Takes a snapshot prior to deletion. </w:t>
+      </w:r>
+      <w:r>
+        <w:t xml:space="preserve"> </w:t>
+      </w:r>
+      <w:r>
+        <w:t xml:space="preserve">Used with data processing workloads where critical elements are generated data. QA setup or QA run. </w:t>
+      </w:r>
+    </w:p>
+    <w:p>
+      <w:pPr>
+        <w:pStyle w:val="ListParagraph"/>
+        <w:numPr>
+          <w:ilvl w:val="1"/>
+          <w:numId w:val="7"/>
+        </w:numPr>
+      </w:pPr>
+      <w:r>
+        <w:t xml:space="preserve">If not specified, the default is delete. </w:t>
+      </w:r>
+    </w:p>
+    <w:p>
+      <w:pPr>
+        <w:pStyle w:val="ListParagraph"/>
+        <w:numPr>
+          <w:ilvl w:val="1"/>
+          <w:numId w:val="7"/>
+        </w:numPr>
+      </w:pPr>
+      <w:r>
+        <w:t xml:space="preserve">Defined at the top level of the resource. </w:t>
+      </w:r>
+    </w:p>
+    <w:p>
+      <w:pPr>
+        <w:pStyle w:val="ListParagraph"/>
+        <w:numPr>
+          <w:ilvl w:val="0"/>
+          <w:numId w:val="7"/>
+        </w:numPr>
+      </w:pPr>
+      <w:r>
+        <w:t xml:space="preserve">Transitive environment – can be instantiated and removed without change to your wider environment. </w:t>
+      </w:r>
+    </w:p>
+    <w:p>
+      <w:pPr>
+        <w:pStyle w:val="ListParagraph"/>
+        <w:numPr>
+          <w:ilvl w:val="0"/>
+          <w:numId w:val="7"/>
+        </w:numPr>
+      </w:pPr>
+      <w:r>
+        <w:lastRenderedPageBreak/>
+        <w:t xml:space="preserve">Used in testing, CI/CD/QA workflows, presales, short life cycle/ immutable environments. </w:t>
+      </w:r>
+    </w:p>
+    <w:p>
+      <w:pPr>
+        <w:pStyle w:val="ListParagraph"/>
+        <w:numPr>
+          <w:ilvl w:val="0"/>
+          <w:numId w:val="7"/>
+        </w:numPr>
+      </w:pPr>
+      <w:r>
+        <w:t xml:space="preserve">Less billing control and resources are still charged after stack deletion. </w:t>
+      </w:r>
+    </w:p>
+    <w:p/>
+    <w:p>
+      <w:r>
+        <w:t>Stack Updates</w:t>
+      </w:r>
+    </w:p>
+    <w:p>
+      <w:pPr>
+        <w:pStyle w:val="ListParagraph"/>
+        <w:numPr>
+          <w:ilvl w:val="0"/>
+          <w:numId w:val="8"/>
+        </w:numPr>
+      </w:pPr>
+      <w:r>
+        <w:t xml:space="preserve">Rights are checked and then updated. Stack policy controls. </w:t>
+      </w:r>
+    </w:p>
+    <w:p>
+      <w:pPr>
+        <w:pStyle w:val="ListParagraph"/>
+        <w:numPr>
+          <w:ilvl w:val="0"/>
+          <w:numId w:val="8"/>
+        </w:numPr>
+      </w:pPr>
+      <w:r>
+        <w:t>By default, absence of stack policy allows all updates</w:t>
+      </w:r>
+    </w:p>
+    <w:p>
+      <w:pPr>
+        <w:pStyle w:val="ListParagraph"/>
+        <w:numPr>
+          <w:ilvl w:val="0"/>
+          <w:numId w:val="8"/>
+        </w:numPr>
+      </w:pPr>
+      <w:r>
+        <w:t>Stack policies can’t be deleted once applied</w:t>
+      </w:r>
+    </w:p>
+    <w:p>
+      <w:pPr>
+        <w:pStyle w:val="ListParagraph"/>
+        <w:numPr>
+          <w:ilvl w:val="0"/>
+          <w:numId w:val="8"/>
+        </w:numPr>
+      </w:pPr>
+      <w:r>
+        <w:rPr>
+          <w:b/>
+        </w:rPr>
+        <w:t>Once a policy is applied, by default ALL objects are protected, Update:* is denied</w:t>
+      </w:r>
+      <w:r>
+        <w:t xml:space="preserve">. </w:t>
+      </w:r>
+    </w:p>
+    <w:p>
+      <w:pPr>
+        <w:pStyle w:val="ListParagraph"/>
+        <w:numPr>
+          <w:ilvl w:val="0"/>
+          <w:numId w:val="8"/>
+        </w:numPr>
+        <w:rPr>
+          <w:b/>
+        </w:rPr>
+      </w:pPr>
+      <w:r>
+        <w:rPr>
+          <w:b/>
+        </w:rPr>
+        <w:t xml:space="preserve">To remove the default DENY protection of an applied stack policy you need to update the policy with a explicit “allow” on one or more resources. </w:t>
+      </w:r>
+    </w:p>
+    <w:p>
+      <w:pPr>
+        <w:pStyle w:val="ListParagraph"/>
+        <w:numPr>
+          <w:ilvl w:val="0"/>
+          <w:numId w:val="8"/>
+        </w:numPr>
+        <w:rPr>
+          <w:b/>
+        </w:rPr>
+      </w:pPr>
+      <w:r>
+        <w:t xml:space="preserve">Can use NotResource for inverted logic. </w:t>
+      </w:r>
+    </w:p>
+    <w:p>
+      <w:pPr>
+        <w:pStyle w:val="ListParagraph"/>
+        <w:numPr>
+          <w:ilvl w:val="0"/>
+          <w:numId w:val="8"/>
+        </w:numPr>
+        <w:rPr>
+          <w:b/>
+        </w:rPr>
+      </w:pPr>
+      <w:r>
+        <w:t>Principal where stack policies is required to be a wildcard</w:t>
+      </w:r>
+    </w:p>
+    <w:p>
+      <w:pPr>
+        <w:pStyle w:val="ListParagraph"/>
+        <w:numPr>
+          <w:ilvl w:val="0"/>
+          <w:numId w:val="8"/>
+        </w:numPr>
+        <w:rPr>
+          <w:b/>
+        </w:rPr>
+      </w:pPr>
+      <w:r>
+        <w:t>Action – Update:Modify</w:t>
+      </w:r>
+      <w:r>
+        <w:t xml:space="preserve"> (no interruptions or some interruptions)</w:t>
+      </w:r>
+      <w:r>
+        <w:t>, Update:Replace</w:t>
+      </w:r>
+      <w:r>
+        <w:t xml:space="preserve"> (updates which cause resource replacement)</w:t>
+      </w:r>
+      <w:r>
+        <w:t>, Update:Delete, or Update:*</w:t>
+      </w:r>
+    </w:p>
+    <w:p>
+      <w:pPr>
+        <w:pStyle w:val="ListParagraph"/>
+        <w:numPr>
+          <w:ilvl w:val="0"/>
+          <w:numId w:val="8"/>
+        </w:numPr>
+        <w:rPr>
+          <w:b/>
+        </w:rPr>
+      </w:pPr>
+      <w:r>
+        <w:t xml:space="preserve">Update can impact a resource </w:t>
+      </w:r>
+    </w:p>
+    <w:p>
+      <w:pPr>
+        <w:pStyle w:val="ListParagraph"/>
+        <w:numPr>
+          <w:ilvl w:val="1"/>
+          <w:numId w:val="8"/>
+        </w:numPr>
+        <w:rPr>
+          <w:b/>
+        </w:rPr>
+      </w:pPr>
+      <w:r>
+        <w:t>No interruption</w:t>
+      </w:r>
+      <w:r>
+        <w:t xml:space="preserve"> – no impact to service</w:t>
+      </w:r>
+    </w:p>
+    <w:p>
+      <w:pPr>
+        <w:pStyle w:val="ListParagraph"/>
+        <w:numPr>
+          <w:ilvl w:val="1"/>
+          <w:numId w:val="8"/>
+        </w:numPr>
+        <w:rPr>
+          <w:b/>
+        </w:rPr>
+      </w:pPr>
+      <w:r>
+        <w:t>Some interruption</w:t>
+      </w:r>
+      <w:r>
+        <w:t xml:space="preserve"> – restarted or connectivity updated. </w:t>
+      </w:r>
+    </w:p>
+    <w:p>
+      <w:pPr>
+        <w:pStyle w:val="ListParagraph"/>
+        <w:numPr>
+          <w:ilvl w:val="1"/>
+          <w:numId w:val="8"/>
+        </w:numPr>
+        <w:rPr>
+          <w:b/>
+        </w:rPr>
+      </w:pPr>
+      <w:r>
+        <w:t>Replacement</w:t>
+      </w:r>
+      <w:r>
+        <w:t xml:space="preserve"> – changes are huge. Replaced with new object</w:t>
+      </w:r>
+    </w:p>
+    <w:p>
+      <w:pPr>
+        <w:pStyle w:val="ListParagraph"/>
+        <w:numPr>
+          <w:ilvl w:val="1"/>
+          <w:numId w:val="8"/>
+        </w:numPr>
+        <w:rPr>
+          <w:b/>
+        </w:rPr>
+      </w:pPr>
+      <w:r>
+        <w:t>Delete</w:t>
+      </w:r>
+      <w:r>
+        <w:t xml:space="preserve"> – resource removed from template. </w:t>
+      </w:r>
       <w:bookmarkStart w:id="0" w:name="_GoBack"/>
       <w:bookmarkEnd w:id="0"/>
     </w:p>
     <w:p>
       <w:pPr>
-        <w:ind w:left="720"/>
-      </w:pPr>
+        <w:pStyle w:val="ListParagraph"/>
+        <w:numPr>
+          <w:ilvl w:val="0"/>
+          <w:numId w:val="8"/>
+        </w:numPr>
+        <w:rPr>
+          <w:b/>
+        </w:rPr>
+      </w:pPr>
+      <w:r>
+        <w:t xml:space="preserve">Cloudformation has the same limitation the infrastructure does in the template when being built out. </w:t>
+      </w:r>
+    </w:p>
+    <w:p>
+      <w:pPr>
+        <w:pStyle w:val="ListParagraph"/>
+        <w:numPr>
+          <w:ilvl w:val="0"/>
+          <w:numId w:val="8"/>
+        </w:numPr>
+        <w:rPr>
+          <w:b/>
+        </w:rPr>
+      </w:pPr>
+      <w:r>
+        <w:t>Effect as with IAM policies like allow/deny</w:t>
+      </w:r>
+    </w:p>
+    <w:p>
+      <w:pPr>
+        <w:pStyle w:val="ListParagraph"/>
+        <w:numPr>
+          <w:ilvl w:val="0"/>
+          <w:numId w:val="8"/>
+        </w:numPr>
+        <w:rPr>
+          <w:b/>
+        </w:rPr>
+      </w:pPr>
+      <w:r>
+        <w:t>Resource designated as single or wild card</w:t>
+      </w:r>
     </w:p>
     <w:p>
       <w:pPr>
@@ -3595,8 +4032,8 @@
 </file>
 
 <file path=word/numbering.xml><?xml version="1.0" encoding="utf-8"?>
-<w:numbering xmlns:wpc="http://schemas.microsoft.com/office/word/2010/wordprocessingCanvas" xmlns:mc="http://schemas.openxmlformats.org/markup-compatibility/2006" xmlns:o="urn:schemas-microsoft-com:office:office" xmlns:r="http://schemas.openxmlformats.org/officeDocument/2006/relationships" xmlns:m="http://schemas.openxmlformats.org/officeDocument/2006/math" xmlns:v="urn:schemas-microsoft-com:vml" xmlns:wp14="http://schemas.microsoft.com/office/word/2010/wordprocessingDrawing" xmlns:wp="http://schemas.openxmlformats.org/drawingml/2006/wordprocessingDrawing" xmlns:w10="urn:schemas-microsoft-com:office:word" xmlns:w="http://schemas.openxmlformats.org/wordprocessingml/2006/main" xmlns:w14="http://schemas.microsoft.com/office/word/2010/wordml" xmlns:w15="http://schemas.microsoft.com/office/word/2012/wordml" xmlns:wpg="http://schemas.microsoft.com/office/word/2010/wordprocessingGroup" xmlns:wpi="http://schemas.microsoft.com/office/word/2010/wordprocessingInk" xmlns:wne="http://schemas.microsoft.com/office/word/2006/wordml" xmlns:wps="http://schemas.microsoft.com/office/word/2010/wordprocessingShape" mc:Ignorable="w14 w15 wp14">
-  <w:abstractNum w:abstractNumId="0" w15:restartNumberingAfterBreak="0">
+<w:numbering xmlns:wpc="http://schemas.microsoft.com/office/word/2010/wordprocessingCanvas" xmlns:mo="http://schemas.microsoft.com/office/mac/office/2008/main" xmlns:mc="http://schemas.openxmlformats.org/markup-compatibility/2006" xmlns:mv="urn:schemas-microsoft-com:mac:vml" xmlns:o="urn:schemas-microsoft-com:office:office" xmlns:r="http://schemas.openxmlformats.org/officeDocument/2006/relationships" xmlns:m="http://schemas.openxmlformats.org/officeDocument/2006/math" xmlns:v="urn:schemas-microsoft-com:vml" xmlns:wp14="http://schemas.microsoft.com/office/word/2010/wordprocessingDrawing" xmlns:wp="http://schemas.openxmlformats.org/drawingml/2006/wordprocessingDrawing" xmlns:w10="urn:schemas-microsoft-com:office:word" xmlns:w="http://schemas.openxmlformats.org/wordprocessingml/2006/main" xmlns:w14="http://schemas.microsoft.com/office/word/2010/wordml" xmlns:w15="http://schemas.microsoft.com/office/word/2012/wordml" xmlns:wpg="http://schemas.microsoft.com/office/word/2010/wordprocessingGroup" xmlns:wpi="http://schemas.microsoft.com/office/word/2010/wordprocessingInk" xmlns:wne="http://schemas.microsoft.com/office/word/2006/wordml" xmlns:wps="http://schemas.microsoft.com/office/word/2010/wordprocessingShape" mc:Ignorable="w14 w15 wp14">
+  <w:abstractNum w:abstractNumId="0">
     <w:nsid w:val="164C253E"/>
     <w:multiLevelType w:val="hybridMultilevel"/>
     <w:tmpl w:val="FBD81820"/>
@@ -3709,7 +4146,7 @@
       </w:rPr>
     </w:lvl>
   </w:abstractNum>
-  <w:abstractNum w:abstractNumId="1" w15:restartNumberingAfterBreak="0">
+  <w:abstractNum w:abstractNumId="1">
     <w:nsid w:val="1AB55455"/>
     <w:multiLevelType w:val="hybridMultilevel"/>
     <w:tmpl w:val="8DEC1B5E"/>
@@ -3822,7 +4259,7 @@
       </w:rPr>
     </w:lvl>
   </w:abstractNum>
-  <w:abstractNum w:abstractNumId="2" w15:restartNumberingAfterBreak="0">
+  <w:abstractNum w:abstractNumId="2">
     <w:nsid w:val="27187953"/>
     <w:multiLevelType w:val="hybridMultilevel"/>
     <w:tmpl w:val="501CC544"/>
@@ -3935,7 +4372,120 @@
       </w:rPr>
     </w:lvl>
   </w:abstractNum>
-  <w:abstractNum w:abstractNumId="3" w15:restartNumberingAfterBreak="0">
+  <w:abstractNum w:abstractNumId="3">
+    <w:nsid w:val="39332381"/>
+    <w:multiLevelType w:val="hybridMultilevel"/>
+    <w:tmpl w:val="66008C02"/>
+    <w:lvl w:ilvl="0" w:tplc="04090001">
+      <w:start w:val="1"/>
+      <w:numFmt w:val="bullet"/>
+      <w:lvlText w:val=""/>
+      <w:lvlJc w:val="left"/>
+      <w:pPr>
+        <w:ind w:left="720" w:hanging="360"/>
+      </w:pPr>
+      <w:rPr>
+        <w:rFonts w:ascii="Symbol" w:hAnsi="Symbol" w:hint="default"/>
+      </w:rPr>
+    </w:lvl>
+    <w:lvl w:ilvl="1" w:tplc="04090003">
+      <w:start w:val="1"/>
+      <w:numFmt w:val="bullet"/>
+      <w:lvlText w:val="o"/>
+      <w:lvlJc w:val="left"/>
+      <w:pPr>
+        <w:ind w:left="1440" w:hanging="360"/>
+      </w:pPr>
+      <w:rPr>
+        <w:rFonts w:ascii="Courier New" w:hAnsi="Courier New" w:cs="Courier New" w:hint="default"/>
+      </w:rPr>
+    </w:lvl>
+    <w:lvl w:ilvl="2" w:tplc="04090005" w:tentative="1">
+      <w:start w:val="1"/>
+      <w:numFmt w:val="bullet"/>
+      <w:lvlText w:val=""/>
+      <w:lvlJc w:val="left"/>
+      <w:pPr>
+        <w:ind w:left="2160" w:hanging="360"/>
+      </w:pPr>
+      <w:rPr>
+        <w:rFonts w:ascii="Wingdings" w:hAnsi="Wingdings" w:hint="default"/>
+      </w:rPr>
+    </w:lvl>
+    <w:lvl w:ilvl="3" w:tplc="04090001" w:tentative="1">
+      <w:start w:val="1"/>
+      <w:numFmt w:val="bullet"/>
+      <w:lvlText w:val=""/>
+      <w:lvlJc w:val="left"/>
+      <w:pPr>
+        <w:ind w:left="2880" w:hanging="360"/>
+      </w:pPr>
+      <w:rPr>
+        <w:rFonts w:ascii="Symbol" w:hAnsi="Symbol" w:hint="default"/>
+      </w:rPr>
+    </w:lvl>
+    <w:lvl w:ilvl="4" w:tplc="04090003" w:tentative="1">
+      <w:start w:val="1"/>
+      <w:numFmt w:val="bullet"/>
+      <w:lvlText w:val="o"/>
+      <w:lvlJc w:val="left"/>
+      <w:pPr>
+        <w:ind w:left="3600" w:hanging="360"/>
+      </w:pPr>
+      <w:rPr>
+        <w:rFonts w:ascii="Courier New" w:hAnsi="Courier New" w:cs="Courier New" w:hint="default"/>
+      </w:rPr>
+    </w:lvl>
+    <w:lvl w:ilvl="5" w:tplc="04090005" w:tentative="1">
+      <w:start w:val="1"/>
+      <w:numFmt w:val="bullet"/>
+      <w:lvlText w:val=""/>
+      <w:lvlJc w:val="left"/>
+      <w:pPr>
+        <w:ind w:left="4320" w:hanging="360"/>
+      </w:pPr>
+      <w:rPr>
+        <w:rFonts w:ascii="Wingdings" w:hAnsi="Wingdings" w:hint="default"/>
+      </w:rPr>
+    </w:lvl>
+    <w:lvl w:ilvl="6" w:tplc="04090001" w:tentative="1">
+      <w:start w:val="1"/>
+      <w:numFmt w:val="bullet"/>
+      <w:lvlText w:val=""/>
+      <w:lvlJc w:val="left"/>
+      <w:pPr>
+        <w:ind w:left="5040" w:hanging="360"/>
+      </w:pPr>
+      <w:rPr>
+        <w:rFonts w:ascii="Symbol" w:hAnsi="Symbol" w:hint="default"/>
+      </w:rPr>
+    </w:lvl>
+    <w:lvl w:ilvl="7" w:tplc="04090003" w:tentative="1">
+      <w:start w:val="1"/>
+      <w:numFmt w:val="bullet"/>
+      <w:lvlText w:val="o"/>
+      <w:lvlJc w:val="left"/>
+      <w:pPr>
+        <w:ind w:left="5760" w:hanging="360"/>
+      </w:pPr>
+      <w:rPr>
+        <w:rFonts w:ascii="Courier New" w:hAnsi="Courier New" w:cs="Courier New" w:hint="default"/>
+      </w:rPr>
+    </w:lvl>
+    <w:lvl w:ilvl="8" w:tplc="04090005" w:tentative="1">
+      <w:start w:val="1"/>
+      <w:numFmt w:val="bullet"/>
+      <w:lvlText w:val=""/>
+      <w:lvlJc w:val="left"/>
+      <w:pPr>
+        <w:ind w:left="6480" w:hanging="360"/>
+      </w:pPr>
+      <w:rPr>
+        <w:rFonts w:ascii="Wingdings" w:hAnsi="Wingdings" w:hint="default"/>
+      </w:rPr>
+    </w:lvl>
+  </w:abstractNum>
+  <w:abstractNum w:abstractNumId="4">
     <w:nsid w:val="3D2905A6"/>
     <w:multiLevelType w:val="hybridMultilevel"/>
     <w:tmpl w:val="E26A7CBC"/>
@@ -4048,7 +4598,7 @@
       </w:rPr>
     </w:lvl>
   </w:abstractNum>
-  <w:abstractNum w:abstractNumId="4" w15:restartNumberingAfterBreak="0">
+  <w:abstractNum w:abstractNumId="5">
     <w:nsid w:val="3E7B28F8"/>
     <w:multiLevelType w:val="hybridMultilevel"/>
     <w:tmpl w:val="BA502232"/>
@@ -4161,7 +4711,7 @@
       </w:rPr>
     </w:lvl>
   </w:abstractNum>
-  <w:abstractNum w:abstractNumId="5" w15:restartNumberingAfterBreak="0">
+  <w:abstractNum w:abstractNumId="6">
     <w:nsid w:val="698A319B"/>
     <w:multiLevelType w:val="hybridMultilevel"/>
     <w:tmpl w:val="B5F86E5E"/>
@@ -4178,6 +4728,119 @@
       </w:rPr>
     </w:lvl>
     <w:lvl w:ilvl="1" w:tplc="04090003" w:tentative="1">
+      <w:start w:val="1"/>
+      <w:numFmt w:val="bullet"/>
+      <w:lvlText w:val="o"/>
+      <w:lvlJc w:val="left"/>
+      <w:pPr>
+        <w:ind w:left="1440" w:hanging="360"/>
+      </w:pPr>
+      <w:rPr>
+        <w:rFonts w:ascii="Courier New" w:hAnsi="Courier New" w:cs="Courier New" w:hint="default"/>
+      </w:rPr>
+    </w:lvl>
+    <w:lvl w:ilvl="2" w:tplc="04090005" w:tentative="1">
+      <w:start w:val="1"/>
+      <w:numFmt w:val="bullet"/>
+      <w:lvlText w:val=""/>
+      <w:lvlJc w:val="left"/>
+      <w:pPr>
+        <w:ind w:left="2160" w:hanging="360"/>
+      </w:pPr>
+      <w:rPr>
+        <w:rFonts w:ascii="Wingdings" w:hAnsi="Wingdings" w:hint="default"/>
+      </w:rPr>
+    </w:lvl>
+    <w:lvl w:ilvl="3" w:tplc="04090001" w:tentative="1">
+      <w:start w:val="1"/>
+      <w:numFmt w:val="bullet"/>
+      <w:lvlText w:val=""/>
+      <w:lvlJc w:val="left"/>
+      <w:pPr>
+        <w:ind w:left="2880" w:hanging="360"/>
+      </w:pPr>
+      <w:rPr>
+        <w:rFonts w:ascii="Symbol" w:hAnsi="Symbol" w:hint="default"/>
+      </w:rPr>
+    </w:lvl>
+    <w:lvl w:ilvl="4" w:tplc="04090003" w:tentative="1">
+      <w:start w:val="1"/>
+      <w:numFmt w:val="bullet"/>
+      <w:lvlText w:val="o"/>
+      <w:lvlJc w:val="left"/>
+      <w:pPr>
+        <w:ind w:left="3600" w:hanging="360"/>
+      </w:pPr>
+      <w:rPr>
+        <w:rFonts w:ascii="Courier New" w:hAnsi="Courier New" w:cs="Courier New" w:hint="default"/>
+      </w:rPr>
+    </w:lvl>
+    <w:lvl w:ilvl="5" w:tplc="04090005" w:tentative="1">
+      <w:start w:val="1"/>
+      <w:numFmt w:val="bullet"/>
+      <w:lvlText w:val=""/>
+      <w:lvlJc w:val="left"/>
+      <w:pPr>
+        <w:ind w:left="4320" w:hanging="360"/>
+      </w:pPr>
+      <w:rPr>
+        <w:rFonts w:ascii="Wingdings" w:hAnsi="Wingdings" w:hint="default"/>
+      </w:rPr>
+    </w:lvl>
+    <w:lvl w:ilvl="6" w:tplc="04090001" w:tentative="1">
+      <w:start w:val="1"/>
+      <w:numFmt w:val="bullet"/>
+      <w:lvlText w:val=""/>
+      <w:lvlJc w:val="left"/>
+      <w:pPr>
+        <w:ind w:left="5040" w:hanging="360"/>
+      </w:pPr>
+      <w:rPr>
+        <w:rFonts w:ascii="Symbol" w:hAnsi="Symbol" w:hint="default"/>
+      </w:rPr>
+    </w:lvl>
+    <w:lvl w:ilvl="7" w:tplc="04090003" w:tentative="1">
+      <w:start w:val="1"/>
+      <w:numFmt w:val="bullet"/>
+      <w:lvlText w:val="o"/>
+      <w:lvlJc w:val="left"/>
+      <w:pPr>
+        <w:ind w:left="5760" w:hanging="360"/>
+      </w:pPr>
+      <w:rPr>
+        <w:rFonts w:ascii="Courier New" w:hAnsi="Courier New" w:cs="Courier New" w:hint="default"/>
+      </w:rPr>
+    </w:lvl>
+    <w:lvl w:ilvl="8" w:tplc="04090005" w:tentative="1">
+      <w:start w:val="1"/>
+      <w:numFmt w:val="bullet"/>
+      <w:lvlText w:val=""/>
+      <w:lvlJc w:val="left"/>
+      <w:pPr>
+        <w:ind w:left="6480" w:hanging="360"/>
+      </w:pPr>
+      <w:rPr>
+        <w:rFonts w:ascii="Wingdings" w:hAnsi="Wingdings" w:hint="default"/>
+      </w:rPr>
+    </w:lvl>
+  </w:abstractNum>
+  <w:abstractNum w:abstractNumId="7">
+    <w:nsid w:val="7F332881"/>
+    <w:multiLevelType w:val="hybridMultilevel"/>
+    <w:tmpl w:val="0B60C434"/>
+    <w:lvl w:ilvl="0" w:tplc="04090001">
+      <w:start w:val="1"/>
+      <w:numFmt w:val="bullet"/>
+      <w:lvlText w:val=""/>
+      <w:lvlJc w:val="left"/>
+      <w:pPr>
+        <w:ind w:left="720" w:hanging="360"/>
+      </w:pPr>
+      <w:rPr>
+        <w:rFonts w:ascii="Symbol" w:hAnsi="Symbol" w:hint="default"/>
+      </w:rPr>
+    </w:lvl>
+    <w:lvl w:ilvl="1" w:tplc="04090003">
       <w:start w:val="1"/>
       <w:numFmt w:val="bullet"/>
       <w:lvlText w:val="o"/>
@@ -4278,19 +4941,25 @@
     <w:abstractNumId w:val="0"/>
   </w:num>
   <w:num w:numId="2">
-    <w:abstractNumId w:val="3"/>
+    <w:abstractNumId w:val="4"/>
   </w:num>
   <w:num w:numId="3">
     <w:abstractNumId w:val="1"/>
   </w:num>
   <w:num w:numId="4">
-    <w:abstractNumId w:val="5"/>
+    <w:abstractNumId w:val="6"/>
   </w:num>
   <w:num w:numId="5">
     <w:abstractNumId w:val="2"/>
   </w:num>
   <w:num w:numId="6">
-    <w:abstractNumId w:val="4"/>
+    <w:abstractNumId w:val="5"/>
+  </w:num>
+  <w:num w:numId="7">
+    <w:abstractNumId w:val="7"/>
+  </w:num>
+  <w:num w:numId="8">
+    <w:abstractNumId w:val="3"/>
   </w:num>
 </w:numbering>
 </file>
@@ -4312,7 +4981,7 @@
       </w:pPr>
     </w:pPrDefault>
   </w:docDefaults>
-  <w:latentStyles w:defLockedState="0" w:defUIPriority="99" w:defSemiHidden="0" w:defUnhideWhenUsed="0" w:defQFormat="0" w:count="371">
+  <w:latentStyles w:defLockedState="0" w:defUIPriority="99" w:defSemiHidden="0" w:defUnhideWhenUsed="0" w:defQFormat="0" w:count="382">
     <w:lsdException w:name="Normal" w:uiPriority="0" w:qFormat="1"/>
     <w:lsdException w:name="heading 1" w:uiPriority="9" w:qFormat="1"/>
     <w:lsdException w:name="heading 2" w:semiHidden="1" w:uiPriority="9" w:unhideWhenUsed="1" w:qFormat="1"/>
@@ -4684,6 +5353,8 @@
     <w:lsdException w:name="List Table 5 Dark Accent 6" w:uiPriority="50"/>
     <w:lsdException w:name="List Table 6 Colorful Accent 6" w:uiPriority="51"/>
     <w:lsdException w:name="List Table 7 Colorful Accent 6" w:uiPriority="52"/>
+    <w:lsdException w:name="Mention" w:semiHidden="1" w:unhideWhenUsed="1"/>
+    <w:lsdException w:name="Smart Hyperlink" w:semiHidden="1" w:unhideWhenUsed="1"/>
   </w:latentStyles>
   <w:style w:type="paragraph" w:default="1" w:styleId="Normal">
     <w:name w:val="Normal"/>

</xml_diff>